<commit_message>
Merged changes into main plan
</commit_message>
<xml_diff>
--- a/TestPlan/Test-Plan-Team-Lich-Week_3.docx
+++ b/TestPlan/Test-Plan-Team-Lich-Week_3.docx
@@ -7,8 +7,6 @@
         <w:shd w:val="clear" w:color="auto" w:fill="F9F9F9"/>
         <w:jc w:val="center"/>
       </w:pPr>
-      <w:bookmarkStart w:id="0" w:name="_GoBack"/>
-      <w:bookmarkEnd w:id="0"/>
     </w:p>
     <w:p>
       <w:pPr>
@@ -199,7 +197,7 @@
     </w:p>
     <w:tbl>
       <w:tblPr>
-        <w:tblStyle w:val="LightGrid-Accent5"/>
+        <w:tblStyle w:val="-50"/>
         <w:tblW w:w="10660" w:type="dxa"/>
         <w:tblInd w:w="534" w:type="dxa"/>
         <w:tblLook w:val="04A0" w:firstRow="1" w:lastRow="0" w:firstColumn="1" w:lastColumn="0" w:noHBand="0" w:noVBand="1"/>
@@ -1108,7 +1106,7 @@
     </w:p>
     <w:p>
       <w:pPr>
-        <w:pStyle w:val="ListParagraph"/>
+        <w:pStyle w:val="a4"/>
         <w:numPr>
           <w:ilvl w:val="0"/>
           <w:numId w:val="1"/>
@@ -1128,7 +1126,7 @@
     </w:p>
     <w:p>
       <w:pPr>
-        <w:pStyle w:val="ListParagraph"/>
+        <w:pStyle w:val="a4"/>
         <w:numPr>
           <w:ilvl w:val="0"/>
           <w:numId w:val="1"/>
@@ -1148,7 +1146,7 @@
     </w:p>
     <w:p>
       <w:pPr>
-        <w:pStyle w:val="ListParagraph"/>
+        <w:pStyle w:val="a4"/>
         <w:numPr>
           <w:ilvl w:val="1"/>
           <w:numId w:val="1"/>
@@ -1168,7 +1166,7 @@
     </w:p>
     <w:p>
       <w:pPr>
-        <w:pStyle w:val="ListParagraph"/>
+        <w:pStyle w:val="a4"/>
         <w:numPr>
           <w:ilvl w:val="1"/>
           <w:numId w:val="1"/>
@@ -1188,7 +1186,7 @@
     </w:p>
     <w:p>
       <w:pPr>
-        <w:pStyle w:val="ListParagraph"/>
+        <w:pStyle w:val="a4"/>
         <w:numPr>
           <w:ilvl w:val="0"/>
           <w:numId w:val="1"/>
@@ -1208,7 +1206,7 @@
     </w:p>
     <w:p>
       <w:pPr>
-        <w:pStyle w:val="ListParagraph"/>
+        <w:pStyle w:val="a4"/>
         <w:numPr>
           <w:ilvl w:val="1"/>
           <w:numId w:val="1"/>
@@ -1228,7 +1226,7 @@
     </w:p>
     <w:p>
       <w:pPr>
-        <w:pStyle w:val="ListParagraph"/>
+        <w:pStyle w:val="a4"/>
         <w:numPr>
           <w:ilvl w:val="1"/>
           <w:numId w:val="1"/>
@@ -1255,7 +1253,7 @@
     </w:p>
     <w:p>
       <w:pPr>
-        <w:pStyle w:val="ListParagraph"/>
+        <w:pStyle w:val="a4"/>
         <w:numPr>
           <w:ilvl w:val="0"/>
           <w:numId w:val="1"/>
@@ -1275,7 +1273,7 @@
     </w:p>
     <w:p>
       <w:pPr>
-        <w:pStyle w:val="ListParagraph"/>
+        <w:pStyle w:val="a4"/>
         <w:numPr>
           <w:ilvl w:val="1"/>
           <w:numId w:val="1"/>
@@ -1295,7 +1293,7 @@
     </w:p>
     <w:p>
       <w:pPr>
-        <w:pStyle w:val="ListParagraph"/>
+        <w:pStyle w:val="a4"/>
         <w:numPr>
           <w:ilvl w:val="2"/>
           <w:numId w:val="1"/>
@@ -1315,7 +1313,7 @@
     </w:p>
     <w:p>
       <w:pPr>
-        <w:pStyle w:val="ListParagraph"/>
+        <w:pStyle w:val="a4"/>
         <w:numPr>
           <w:ilvl w:val="2"/>
           <w:numId w:val="1"/>
@@ -1335,7 +1333,7 @@
     </w:p>
     <w:p>
       <w:pPr>
-        <w:pStyle w:val="ListParagraph"/>
+        <w:pStyle w:val="a4"/>
         <w:numPr>
           <w:ilvl w:val="0"/>
           <w:numId w:val="1"/>
@@ -1356,7 +1354,7 @@
     </w:p>
     <w:p>
       <w:pPr>
-        <w:pStyle w:val="ListParagraph"/>
+        <w:pStyle w:val="a4"/>
         <w:numPr>
           <w:ilvl w:val="0"/>
           <w:numId w:val="1"/>
@@ -1380,7 +1378,7 @@
     </w:p>
     <w:p>
       <w:pPr>
-        <w:pStyle w:val="ListParagraph"/>
+        <w:pStyle w:val="a4"/>
         <w:numPr>
           <w:ilvl w:val="0"/>
           <w:numId w:val="1"/>
@@ -1407,7 +1405,7 @@
     </w:p>
     <w:p>
       <w:pPr>
-        <w:pStyle w:val="ListParagraph"/>
+        <w:pStyle w:val="a4"/>
         <w:numPr>
           <w:ilvl w:val="1"/>
           <w:numId w:val="28"/>
@@ -1427,7 +1425,7 @@
     </w:p>
     <w:p>
       <w:pPr>
-        <w:pStyle w:val="ListParagraph"/>
+        <w:pStyle w:val="a4"/>
         <w:numPr>
           <w:ilvl w:val="1"/>
           <w:numId w:val="28"/>
@@ -1447,7 +1445,7 @@
     </w:p>
     <w:p>
       <w:pPr>
-        <w:pStyle w:val="ListParagraph"/>
+        <w:pStyle w:val="a4"/>
         <w:numPr>
           <w:ilvl w:val="1"/>
           <w:numId w:val="28"/>
@@ -1467,7 +1465,7 @@
     </w:p>
     <w:p>
       <w:pPr>
-        <w:pStyle w:val="ListParagraph"/>
+        <w:pStyle w:val="a4"/>
         <w:numPr>
           <w:ilvl w:val="1"/>
           <w:numId w:val="28"/>
@@ -1487,7 +1485,7 @@
     </w:p>
     <w:p>
       <w:pPr>
-        <w:pStyle w:val="ListParagraph"/>
+        <w:pStyle w:val="a4"/>
         <w:numPr>
           <w:ilvl w:val="1"/>
           <w:numId w:val="28"/>
@@ -1507,7 +1505,7 @@
     </w:p>
     <w:p>
       <w:pPr>
-        <w:pStyle w:val="ListParagraph"/>
+        <w:pStyle w:val="a4"/>
         <w:numPr>
           <w:ilvl w:val="0"/>
           <w:numId w:val="1"/>
@@ -1527,7 +1525,7 @@
     </w:p>
     <w:p>
       <w:pPr>
-        <w:pStyle w:val="ListParagraph"/>
+        <w:pStyle w:val="a4"/>
         <w:numPr>
           <w:ilvl w:val="0"/>
           <w:numId w:val="1"/>
@@ -1554,7 +1552,7 @@
     </w:p>
     <w:p>
       <w:pPr>
-        <w:pStyle w:val="ListParagraph"/>
+        <w:pStyle w:val="a4"/>
         <w:numPr>
           <w:ilvl w:val="1"/>
           <w:numId w:val="1"/>
@@ -1574,7 +1572,7 @@
     </w:p>
     <w:p>
       <w:pPr>
-        <w:pStyle w:val="ListParagraph"/>
+        <w:pStyle w:val="a4"/>
         <w:numPr>
           <w:ilvl w:val="0"/>
           <w:numId w:val="1"/>
@@ -1601,7 +1599,7 @@
     </w:p>
     <w:p>
       <w:pPr>
-        <w:pStyle w:val="ListParagraph"/>
+        <w:pStyle w:val="a4"/>
         <w:numPr>
           <w:ilvl w:val="0"/>
           <w:numId w:val="1"/>
@@ -1664,7 +1662,7 @@
     </w:p>
     <w:p>
       <w:pPr>
-        <w:pStyle w:val="ListParagraph"/>
+        <w:pStyle w:val="a4"/>
         <w:numPr>
           <w:ilvl w:val="0"/>
           <w:numId w:val="2"/>
@@ -1686,7 +1684,7 @@
     </w:p>
     <w:p>
       <w:pPr>
-        <w:pStyle w:val="ListParagraph"/>
+        <w:pStyle w:val="a4"/>
         <w:ind w:left="360"/>
         <w:jc w:val="both"/>
         <w:rPr>
@@ -1928,7 +1926,7 @@
     </w:p>
     <w:p>
       <w:pPr>
-        <w:pStyle w:val="ListParagraph"/>
+        <w:pStyle w:val="a4"/>
         <w:ind w:left="360"/>
         <w:rPr>
           <w:sz w:val="24"/>
@@ -1938,7 +1936,7 @@
     </w:p>
     <w:p>
       <w:pPr>
-        <w:pStyle w:val="ListParagraph"/>
+        <w:pStyle w:val="a4"/>
         <w:numPr>
           <w:ilvl w:val="0"/>
           <w:numId w:val="2"/>
@@ -1961,7 +1959,7 @@
     </w:p>
     <w:p>
       <w:pPr>
-        <w:pStyle w:val="ListParagraph"/>
+        <w:pStyle w:val="a4"/>
         <w:numPr>
           <w:ilvl w:val="1"/>
           <w:numId w:val="2"/>
@@ -2027,7 +2025,7 @@
     </w:p>
     <w:p>
       <w:pPr>
-        <w:pStyle w:val="ListParagraph"/>
+        <w:pStyle w:val="a4"/>
         <w:numPr>
           <w:ilvl w:val="1"/>
           <w:numId w:val="2"/>
@@ -2068,7 +2066,7 @@
       <w:hyperlink r:id="rId8" w:history="1">
         <w:r>
           <w:rPr>
-            <w:rStyle w:val="Hyperlink"/>
+            <w:rStyle w:val="ad"/>
             <w:sz w:val="24"/>
             <w:szCs w:val="24"/>
           </w:rPr>
@@ -2095,7 +2093,7 @@
     </w:p>
     <w:p>
       <w:pPr>
-        <w:pStyle w:val="ListParagraph"/>
+        <w:pStyle w:val="a4"/>
         <w:numPr>
           <w:ilvl w:val="0"/>
           <w:numId w:val="2"/>
@@ -2118,7 +2116,7 @@
     </w:p>
     <w:p>
       <w:pPr>
-        <w:pStyle w:val="ListParagraph"/>
+        <w:pStyle w:val="a4"/>
         <w:numPr>
           <w:ilvl w:val="1"/>
           <w:numId w:val="2"/>
@@ -2159,7 +2157,7 @@
       <w:hyperlink r:id="rId9" w:history="1">
         <w:r>
           <w:rPr>
-            <w:rStyle w:val="Hyperlink"/>
+            <w:rStyle w:val="ad"/>
             <w:sz w:val="24"/>
             <w:szCs w:val="24"/>
           </w:rPr>
@@ -2168,7 +2166,7 @@
       </w:hyperlink>
       <w:r>
         <w:rPr>
-          <w:rStyle w:val="Hyperlink"/>
+          <w:rStyle w:val="ad"/>
           <w:sz w:val="24"/>
           <w:szCs w:val="24"/>
         </w:rPr>
@@ -2176,7 +2174,7 @@
       </w:r>
       <w:r>
         <w:rPr>
-          <w:rStyle w:val="Hyperlink"/>
+          <w:rStyle w:val="ad"/>
           <w:color w:val="auto"/>
           <w:sz w:val="24"/>
           <w:szCs w:val="24"/>
@@ -2198,7 +2196,7 @@
     </w:p>
     <w:p>
       <w:pPr>
-        <w:pStyle w:val="ListParagraph"/>
+        <w:pStyle w:val="a4"/>
         <w:numPr>
           <w:ilvl w:val="1"/>
           <w:numId w:val="2"/>
@@ -2250,7 +2248,7 @@
     </w:p>
     <w:p>
       <w:pPr>
-        <w:pStyle w:val="ListParagraph"/>
+        <w:pStyle w:val="a4"/>
         <w:numPr>
           <w:ilvl w:val="0"/>
           <w:numId w:val="30"/>
@@ -2292,7 +2290,7 @@
     </w:p>
     <w:p>
       <w:pPr>
-        <w:pStyle w:val="ListParagraph"/>
+        <w:pStyle w:val="a4"/>
         <w:numPr>
           <w:ilvl w:val="0"/>
           <w:numId w:val="30"/>
@@ -2341,7 +2339,7 @@
     </w:p>
     <w:p>
       <w:pPr>
-        <w:pStyle w:val="ListParagraph"/>
+        <w:pStyle w:val="a4"/>
         <w:numPr>
           <w:ilvl w:val="0"/>
           <w:numId w:val="30"/>
@@ -2397,7 +2395,7 @@
     </w:p>
     <w:p>
       <w:pPr>
-        <w:pStyle w:val="ListParagraph"/>
+        <w:pStyle w:val="a4"/>
         <w:numPr>
           <w:ilvl w:val="0"/>
           <w:numId w:val="30"/>
@@ -2453,7 +2451,7 @@
     </w:p>
     <w:p>
       <w:pPr>
-        <w:pStyle w:val="ListParagraph"/>
+        <w:pStyle w:val="a4"/>
         <w:numPr>
           <w:ilvl w:val="0"/>
           <w:numId w:val="30"/>
@@ -2474,7 +2472,7 @@
     </w:p>
     <w:p>
       <w:pPr>
-        <w:pStyle w:val="ListParagraph"/>
+        <w:pStyle w:val="a4"/>
         <w:ind w:left="1860"/>
         <w:rPr>
           <w:sz w:val="24"/>
@@ -2484,7 +2482,7 @@
     </w:p>
     <w:p>
       <w:pPr>
-        <w:pStyle w:val="ListParagraph"/>
+        <w:pStyle w:val="a4"/>
         <w:numPr>
           <w:ilvl w:val="0"/>
           <w:numId w:val="2"/>
@@ -2506,7 +2504,7 @@
     </w:p>
     <w:p>
       <w:pPr>
-        <w:pStyle w:val="ListParagraph"/>
+        <w:pStyle w:val="a4"/>
         <w:rPr>
           <w:b/>
           <w:sz w:val="28"/>
@@ -2516,7 +2514,7 @@
     </w:p>
     <w:tbl>
       <w:tblPr>
-        <w:tblStyle w:val="LightGrid-Accent5"/>
+        <w:tblStyle w:val="-50"/>
         <w:tblW w:w="0" w:type="auto"/>
         <w:tblInd w:w="534" w:type="dxa"/>
         <w:tblLook w:val="04A0" w:firstRow="1" w:lastRow="0" w:firstColumn="1" w:lastColumn="0" w:noHBand="0" w:noVBand="1"/>
@@ -2538,7 +2536,7 @@
           </w:tcPr>
           <w:p>
             <w:pPr>
-              <w:pStyle w:val="ListParagraph"/>
+              <w:pStyle w:val="a4"/>
               <w:ind w:left="0"/>
               <w:jc w:val="center"/>
               <w:rPr>
@@ -2570,7 +2568,7 @@
           </w:tcPr>
           <w:p>
             <w:pPr>
-              <w:pStyle w:val="ListParagraph"/>
+              <w:pStyle w:val="a4"/>
               <w:ind w:left="0"/>
               <w:rPr>
                 <w:rFonts w:asciiTheme="minorHAnsi" w:hAnsiTheme="minorHAnsi"/>
@@ -2596,7 +2594,7 @@
           </w:tcPr>
           <w:p>
             <w:pPr>
-              <w:pStyle w:val="ListParagraph"/>
+              <w:pStyle w:val="a4"/>
               <w:ind w:left="0"/>
               <w:jc w:val="center"/>
               <w:cnfStyle w:val="000000100000" w:firstRow="0" w:lastRow="0" w:firstColumn="0" w:lastColumn="0" w:oddVBand="0" w:evenVBand="0" w:oddHBand="1" w:evenHBand="0" w:firstRowFirstColumn="0" w:firstRowLastColumn="0" w:lastRowFirstColumn="0" w:lastRowLastColumn="0"/>
@@ -2627,7 +2625,7 @@
           </w:tcPr>
           <w:p>
             <w:pPr>
-              <w:pStyle w:val="ListParagraph"/>
+              <w:pStyle w:val="a4"/>
               <w:ind w:left="0"/>
               <w:rPr>
                 <w:rFonts w:asciiTheme="minorHAnsi" w:hAnsiTheme="minorHAnsi"/>
@@ -2653,7 +2651,7 @@
           </w:tcPr>
           <w:p>
             <w:pPr>
-              <w:pStyle w:val="ListParagraph"/>
+              <w:pStyle w:val="a4"/>
               <w:ind w:left="0"/>
               <w:jc w:val="center"/>
               <w:cnfStyle w:val="000000010000" w:firstRow="0" w:lastRow="0" w:firstColumn="0" w:lastColumn="0" w:oddVBand="0" w:evenVBand="0" w:oddHBand="0" w:evenHBand="1" w:firstRowFirstColumn="0" w:firstRowLastColumn="0" w:lastRowFirstColumn="0" w:lastRowLastColumn="0"/>
@@ -2684,7 +2682,7 @@
           </w:tcPr>
           <w:p>
             <w:pPr>
-              <w:pStyle w:val="ListParagraph"/>
+              <w:pStyle w:val="a4"/>
               <w:ind w:left="0"/>
               <w:rPr>
                 <w:rFonts w:asciiTheme="minorHAnsi" w:hAnsiTheme="minorHAnsi"/>
@@ -2710,7 +2708,7 @@
           </w:tcPr>
           <w:p>
             <w:pPr>
-              <w:pStyle w:val="ListParagraph"/>
+              <w:pStyle w:val="a4"/>
               <w:ind w:left="0"/>
               <w:jc w:val="center"/>
               <w:cnfStyle w:val="000000100000" w:firstRow="0" w:lastRow="0" w:firstColumn="0" w:lastColumn="0" w:oddVBand="0" w:evenVBand="0" w:oddHBand="1" w:evenHBand="0" w:firstRowFirstColumn="0" w:firstRowLastColumn="0" w:lastRowFirstColumn="0" w:lastRowLastColumn="0"/>
@@ -2741,7 +2739,7 @@
           </w:tcPr>
           <w:p>
             <w:pPr>
-              <w:pStyle w:val="ListParagraph"/>
+              <w:pStyle w:val="a4"/>
               <w:ind w:left="0"/>
               <w:rPr>
                 <w:rFonts w:asciiTheme="minorHAnsi" w:hAnsiTheme="minorHAnsi"/>
@@ -2767,7 +2765,7 @@
           </w:tcPr>
           <w:p>
             <w:pPr>
-              <w:pStyle w:val="ListParagraph"/>
+              <w:pStyle w:val="a4"/>
               <w:ind w:left="0"/>
               <w:jc w:val="center"/>
               <w:cnfStyle w:val="000000010000" w:firstRow="0" w:lastRow="0" w:firstColumn="0" w:lastColumn="0" w:oddVBand="0" w:evenVBand="0" w:oddHBand="0" w:evenHBand="1" w:firstRowFirstColumn="0" w:firstRowLastColumn="0" w:lastRowFirstColumn="0" w:lastRowLastColumn="0"/>
@@ -2798,7 +2796,7 @@
           </w:tcPr>
           <w:p>
             <w:pPr>
-              <w:pStyle w:val="ListParagraph"/>
+              <w:pStyle w:val="a4"/>
               <w:ind w:left="0"/>
               <w:rPr>
                 <w:rFonts w:asciiTheme="minorHAnsi" w:hAnsiTheme="minorHAnsi"/>
@@ -2824,7 +2822,7 @@
           </w:tcPr>
           <w:p>
             <w:pPr>
-              <w:pStyle w:val="ListParagraph"/>
+              <w:pStyle w:val="a4"/>
               <w:ind w:left="0"/>
               <w:jc w:val="center"/>
               <w:cnfStyle w:val="000000100000" w:firstRow="0" w:lastRow="0" w:firstColumn="0" w:lastColumn="0" w:oddVBand="0" w:evenVBand="0" w:oddHBand="1" w:evenHBand="0" w:firstRowFirstColumn="0" w:firstRowLastColumn="0" w:lastRowFirstColumn="0" w:lastRowLastColumn="0"/>
@@ -2855,7 +2853,7 @@
           </w:tcPr>
           <w:p>
             <w:pPr>
-              <w:pStyle w:val="ListParagraph"/>
+              <w:pStyle w:val="a4"/>
               <w:ind w:left="0"/>
               <w:rPr>
                 <w:rFonts w:asciiTheme="minorHAnsi" w:hAnsiTheme="minorHAnsi"/>
@@ -2881,7 +2879,7 @@
           </w:tcPr>
           <w:p>
             <w:pPr>
-              <w:pStyle w:val="ListParagraph"/>
+              <w:pStyle w:val="a4"/>
               <w:ind w:left="0"/>
               <w:jc w:val="center"/>
               <w:cnfStyle w:val="000000010000" w:firstRow="0" w:lastRow="0" w:firstColumn="0" w:lastColumn="0" w:oddVBand="0" w:evenVBand="0" w:oddHBand="0" w:evenHBand="1" w:firstRowFirstColumn="0" w:firstRowLastColumn="0" w:lastRowFirstColumn="0" w:lastRowLastColumn="0"/>
@@ -2912,7 +2910,7 @@
           </w:tcPr>
           <w:p>
             <w:pPr>
-              <w:pStyle w:val="ListParagraph"/>
+              <w:pStyle w:val="a4"/>
               <w:ind w:left="0"/>
               <w:rPr>
                 <w:rFonts w:asciiTheme="minorHAnsi" w:hAnsiTheme="minorHAnsi"/>
@@ -2938,7 +2936,7 @@
           </w:tcPr>
           <w:p>
             <w:pPr>
-              <w:pStyle w:val="ListParagraph"/>
+              <w:pStyle w:val="a4"/>
               <w:ind w:left="0"/>
               <w:jc w:val="center"/>
               <w:cnfStyle w:val="000000100000" w:firstRow="0" w:lastRow="0" w:firstColumn="0" w:lastColumn="0" w:oddVBand="0" w:evenVBand="0" w:oddHBand="1" w:evenHBand="0" w:firstRowFirstColumn="0" w:firstRowLastColumn="0" w:lastRowFirstColumn="0" w:lastRowLastColumn="0"/>
@@ -2969,7 +2967,7 @@
           </w:tcPr>
           <w:p>
             <w:pPr>
-              <w:pStyle w:val="ListParagraph"/>
+              <w:pStyle w:val="a4"/>
               <w:ind w:left="0"/>
               <w:rPr>
                 <w:rFonts w:asciiTheme="minorHAnsi" w:hAnsiTheme="minorHAnsi"/>
@@ -2995,7 +2993,7 @@
           </w:tcPr>
           <w:p>
             <w:pPr>
-              <w:pStyle w:val="ListParagraph"/>
+              <w:pStyle w:val="a4"/>
               <w:ind w:left="0"/>
               <w:jc w:val="center"/>
               <w:cnfStyle w:val="000000010000" w:firstRow="0" w:lastRow="0" w:firstColumn="0" w:lastColumn="0" w:oddVBand="0" w:evenVBand="0" w:oddHBand="0" w:evenHBand="1" w:firstRowFirstColumn="0" w:firstRowLastColumn="0" w:lastRowFirstColumn="0" w:lastRowLastColumn="0"/>
@@ -3071,7 +3069,7 @@
     </w:p>
     <w:p>
       <w:pPr>
-        <w:pStyle w:val="ListParagraph"/>
+        <w:pStyle w:val="a4"/>
         <w:numPr>
           <w:ilvl w:val="0"/>
           <w:numId w:val="2"/>
@@ -3111,7 +3109,7 @@
     </w:p>
     <w:tbl>
       <w:tblPr>
-        <w:tblStyle w:val="LightGrid-Accent5"/>
+        <w:tblStyle w:val="-50"/>
         <w:tblW w:w="0" w:type="auto"/>
         <w:tblInd w:w="491" w:type="dxa"/>
         <w:tblLook w:val="04A0" w:firstRow="1" w:lastRow="0" w:firstColumn="1" w:lastColumn="0" w:noHBand="0" w:noVBand="1"/>
@@ -3517,7 +3515,7 @@
                 <w:sz w:val="24"/>
                 <w:szCs w:val="24"/>
               </w:rPr>
-              <w:t>Product Owner</w:t>
+              <w:t>Team Leader</w:t>
             </w:r>
           </w:p>
         </w:tc>
@@ -3675,7 +3673,7 @@
                 <w:sz w:val="24"/>
                 <w:szCs w:val="24"/>
               </w:rPr>
-              <w:t>Product Owner</w:t>
+              <w:t>Team Leader</w:t>
             </w:r>
           </w:p>
         </w:tc>
@@ -3833,7 +3831,7 @@
     </w:p>
     <w:p>
       <w:pPr>
-        <w:pStyle w:val="ListParagraph"/>
+        <w:pStyle w:val="a4"/>
         <w:numPr>
           <w:ilvl w:val="0"/>
           <w:numId w:val="2"/>
@@ -3922,7 +3920,7 @@
     </w:p>
     <w:p>
       <w:pPr>
-        <w:pStyle w:val="ListParagraph"/>
+        <w:pStyle w:val="a4"/>
         <w:numPr>
           <w:ilvl w:val="0"/>
           <w:numId w:val="2"/>
@@ -3952,7 +3950,7 @@
     </w:p>
     <w:p>
       <w:pPr>
-        <w:pStyle w:val="ListParagraph"/>
+        <w:pStyle w:val="a4"/>
         <w:numPr>
           <w:ilvl w:val="1"/>
           <w:numId w:val="21"/>
@@ -3997,7 +3995,7 @@
     </w:p>
     <w:p>
       <w:pPr>
-        <w:pStyle w:val="ListParagraph"/>
+        <w:pStyle w:val="a4"/>
         <w:numPr>
           <w:ilvl w:val="1"/>
           <w:numId w:val="21"/>
@@ -4042,7 +4040,7 @@
     </w:p>
     <w:p>
       <w:pPr>
-        <w:pStyle w:val="ListParagraph"/>
+        <w:pStyle w:val="a4"/>
         <w:numPr>
           <w:ilvl w:val="1"/>
           <w:numId w:val="21"/>
@@ -4103,7 +4101,7 @@
     </w:p>
     <w:p>
       <w:pPr>
-        <w:pStyle w:val="ListParagraph"/>
+        <w:pStyle w:val="a4"/>
         <w:numPr>
           <w:ilvl w:val="1"/>
           <w:numId w:val="21"/>
@@ -4142,7 +4140,7 @@
     </w:p>
     <w:p>
       <w:pPr>
-        <w:pStyle w:val="ListParagraph"/>
+        <w:pStyle w:val="a4"/>
         <w:numPr>
           <w:ilvl w:val="1"/>
           <w:numId w:val="21"/>
@@ -4164,7 +4162,7 @@
     </w:p>
     <w:p>
       <w:pPr>
-        <w:pStyle w:val="ListParagraph"/>
+        <w:pStyle w:val="a4"/>
         <w:ind w:left="1440"/>
         <w:rPr>
           <w:b/>
@@ -4175,7 +4173,7 @@
     </w:p>
     <w:p>
       <w:pPr>
-        <w:pStyle w:val="ListParagraph"/>
+        <w:pStyle w:val="a4"/>
         <w:ind w:left="1418"/>
         <w:contextualSpacing w:val="0"/>
         <w:rPr>
@@ -4197,7 +4195,7 @@
     </w:p>
     <w:p>
       <w:pPr>
-        <w:pStyle w:val="ListParagraph"/>
+        <w:pStyle w:val="a4"/>
         <w:numPr>
           <w:ilvl w:val="0"/>
           <w:numId w:val="31"/>
@@ -4219,7 +4217,7 @@
     </w:p>
     <w:p>
       <w:pPr>
-        <w:pStyle w:val="ListParagraph"/>
+        <w:pStyle w:val="a4"/>
         <w:numPr>
           <w:ilvl w:val="0"/>
           <w:numId w:val="31"/>
@@ -4257,7 +4255,7 @@
     </w:p>
     <w:p>
       <w:pPr>
-        <w:pStyle w:val="ListParagraph"/>
+        <w:pStyle w:val="a4"/>
         <w:numPr>
           <w:ilvl w:val="0"/>
           <w:numId w:val="31"/>
@@ -4279,7 +4277,7 @@
     </w:p>
     <w:p>
       <w:pPr>
-        <w:pStyle w:val="ListParagraph"/>
+        <w:pStyle w:val="a4"/>
         <w:numPr>
           <w:ilvl w:val="0"/>
           <w:numId w:val="31"/>
@@ -4301,7 +4299,7 @@
     </w:p>
     <w:p>
       <w:pPr>
-        <w:pStyle w:val="ListParagraph"/>
+        <w:pStyle w:val="a4"/>
         <w:numPr>
           <w:ilvl w:val="0"/>
           <w:numId w:val="31"/>
@@ -4323,7 +4321,7 @@
     </w:p>
     <w:p>
       <w:pPr>
-        <w:pStyle w:val="ListParagraph"/>
+        <w:pStyle w:val="a4"/>
         <w:spacing w:after="0"/>
         <w:ind w:left="2160"/>
         <w:rPr>
@@ -4355,7 +4353,7 @@
     </w:p>
     <w:p>
       <w:pPr>
-        <w:pStyle w:val="ListParagraph"/>
+        <w:pStyle w:val="a4"/>
         <w:numPr>
           <w:ilvl w:val="0"/>
           <w:numId w:val="32"/>
@@ -4377,7 +4375,7 @@
     </w:p>
     <w:p>
       <w:pPr>
-        <w:pStyle w:val="ListParagraph"/>
+        <w:pStyle w:val="a4"/>
         <w:numPr>
           <w:ilvl w:val="0"/>
           <w:numId w:val="32"/>
@@ -4399,7 +4397,7 @@
     </w:p>
     <w:p>
       <w:pPr>
-        <w:pStyle w:val="ListParagraph"/>
+        <w:pStyle w:val="a4"/>
         <w:numPr>
           <w:ilvl w:val="0"/>
           <w:numId w:val="33"/>
@@ -4421,7 +4419,7 @@
     </w:p>
     <w:p>
       <w:pPr>
-        <w:pStyle w:val="ListParagraph"/>
+        <w:pStyle w:val="a4"/>
         <w:numPr>
           <w:ilvl w:val="0"/>
           <w:numId w:val="33"/>
@@ -4443,7 +4441,7 @@
     </w:p>
     <w:p>
       <w:pPr>
-        <w:pStyle w:val="ListParagraph"/>
+        <w:pStyle w:val="a4"/>
         <w:numPr>
           <w:ilvl w:val="0"/>
           <w:numId w:val="33"/>
@@ -4497,7 +4495,7 @@
     </w:p>
     <w:p>
       <w:pPr>
-        <w:pStyle w:val="ListParagraph"/>
+        <w:pStyle w:val="a4"/>
         <w:numPr>
           <w:ilvl w:val="0"/>
           <w:numId w:val="33"/>
@@ -4519,7 +4517,7 @@
     </w:p>
     <w:p>
       <w:pPr>
-        <w:pStyle w:val="ListParagraph"/>
+        <w:pStyle w:val="a4"/>
         <w:numPr>
           <w:ilvl w:val="0"/>
           <w:numId w:val="26"/>
@@ -4541,7 +4539,7 @@
     </w:p>
     <w:p>
       <w:pPr>
-        <w:pStyle w:val="ListParagraph"/>
+        <w:pStyle w:val="a4"/>
         <w:numPr>
           <w:ilvl w:val="0"/>
           <w:numId w:val="26"/>
@@ -4563,7 +4561,7 @@
     </w:p>
     <w:p>
       <w:pPr>
-        <w:pStyle w:val="ListParagraph"/>
+        <w:pStyle w:val="a4"/>
         <w:spacing w:after="0"/>
         <w:ind w:left="2520"/>
         <w:rPr>
@@ -4595,7 +4593,7 @@
     </w:p>
     <w:p>
       <w:pPr>
-        <w:pStyle w:val="ListParagraph"/>
+        <w:pStyle w:val="a4"/>
         <w:numPr>
           <w:ilvl w:val="0"/>
           <w:numId w:val="34"/>
@@ -4617,7 +4615,7 @@
     </w:p>
     <w:p>
       <w:pPr>
-        <w:pStyle w:val="ListParagraph"/>
+        <w:pStyle w:val="a4"/>
         <w:numPr>
           <w:ilvl w:val="0"/>
           <w:numId w:val="34"/>
@@ -4639,7 +4637,7 @@
     </w:p>
     <w:p>
       <w:pPr>
-        <w:pStyle w:val="ListParagraph"/>
+        <w:pStyle w:val="a4"/>
         <w:numPr>
           <w:ilvl w:val="0"/>
           <w:numId w:val="34"/>
@@ -4661,7 +4659,7 @@
     </w:p>
     <w:p>
       <w:pPr>
-        <w:pStyle w:val="ListParagraph"/>
+        <w:pStyle w:val="a4"/>
         <w:numPr>
           <w:ilvl w:val="0"/>
           <w:numId w:val="34"/>
@@ -4683,7 +4681,7 @@
     </w:p>
     <w:p>
       <w:pPr>
-        <w:pStyle w:val="ListParagraph"/>
+        <w:pStyle w:val="a4"/>
         <w:numPr>
           <w:ilvl w:val="0"/>
           <w:numId w:val="34"/>
@@ -4705,7 +4703,7 @@
     </w:p>
     <w:p>
       <w:pPr>
-        <w:pStyle w:val="ListParagraph"/>
+        <w:pStyle w:val="a4"/>
         <w:numPr>
           <w:ilvl w:val="0"/>
           <w:numId w:val="34"/>
@@ -4727,7 +4725,7 @@
     </w:p>
     <w:p>
       <w:pPr>
-        <w:pStyle w:val="ListParagraph"/>
+        <w:pStyle w:val="a4"/>
         <w:numPr>
           <w:ilvl w:val="0"/>
           <w:numId w:val="34"/>
@@ -4757,7 +4755,7 @@
     </w:p>
     <w:p>
       <w:pPr>
-        <w:pStyle w:val="ListParagraph"/>
+        <w:pStyle w:val="a4"/>
         <w:spacing w:after="0"/>
         <w:ind w:left="2160"/>
         <w:rPr>
@@ -4769,7 +4767,7 @@
     </w:p>
     <w:p>
       <w:pPr>
-        <w:pStyle w:val="ListParagraph"/>
+        <w:pStyle w:val="a4"/>
         <w:spacing w:after="0"/>
         <w:ind w:left="2160"/>
         <w:rPr>
@@ -4781,7 +4779,7 @@
     </w:p>
     <w:p>
       <w:pPr>
-        <w:pStyle w:val="ListParagraph"/>
+        <w:pStyle w:val="a4"/>
         <w:spacing w:after="0"/>
         <w:ind w:left="2160"/>
         <w:rPr>
@@ -4822,7 +4820,7 @@
     </w:p>
     <w:p>
       <w:pPr>
-        <w:pStyle w:val="ListParagraph"/>
+        <w:pStyle w:val="a4"/>
         <w:numPr>
           <w:ilvl w:val="0"/>
           <w:numId w:val="35"/>
@@ -4845,7 +4843,7 @@
     </w:p>
     <w:p>
       <w:pPr>
-        <w:pStyle w:val="ListParagraph"/>
+        <w:pStyle w:val="a4"/>
         <w:numPr>
           <w:ilvl w:val="0"/>
           <w:numId w:val="35"/>
@@ -4867,7 +4865,7 @@
     </w:p>
     <w:p>
       <w:pPr>
-        <w:pStyle w:val="ListParagraph"/>
+        <w:pStyle w:val="a4"/>
         <w:numPr>
           <w:ilvl w:val="0"/>
           <w:numId w:val="35"/>
@@ -4889,7 +4887,7 @@
     </w:p>
     <w:p>
       <w:pPr>
-        <w:pStyle w:val="ListParagraph"/>
+        <w:pStyle w:val="a4"/>
         <w:numPr>
           <w:ilvl w:val="0"/>
           <w:numId w:val="35"/>
@@ -4911,7 +4909,7 @@
     </w:p>
     <w:p>
       <w:pPr>
-        <w:pStyle w:val="ListParagraph"/>
+        <w:pStyle w:val="a4"/>
         <w:numPr>
           <w:ilvl w:val="0"/>
           <w:numId w:val="35"/>
@@ -4933,7 +4931,7 @@
     </w:p>
     <w:p>
       <w:pPr>
-        <w:pStyle w:val="ListParagraph"/>
+        <w:pStyle w:val="a4"/>
         <w:numPr>
           <w:ilvl w:val="0"/>
           <w:numId w:val="35"/>
@@ -4955,7 +4953,7 @@
     </w:p>
     <w:p>
       <w:pPr>
-        <w:pStyle w:val="ListParagraph"/>
+        <w:pStyle w:val="a4"/>
         <w:spacing w:after="0"/>
         <w:ind w:left="2160"/>
         <w:rPr>
@@ -4987,7 +4985,7 @@
     </w:p>
     <w:p>
       <w:pPr>
-        <w:pStyle w:val="ListParagraph"/>
+        <w:pStyle w:val="a4"/>
         <w:numPr>
           <w:ilvl w:val="0"/>
           <w:numId w:val="36"/>
@@ -5009,7 +5007,7 @@
     </w:p>
     <w:p>
       <w:pPr>
-        <w:pStyle w:val="ListParagraph"/>
+        <w:pStyle w:val="a4"/>
         <w:numPr>
           <w:ilvl w:val="0"/>
           <w:numId w:val="36"/>
@@ -5031,7 +5029,7 @@
     </w:p>
     <w:p>
       <w:pPr>
-        <w:pStyle w:val="ListParagraph"/>
+        <w:pStyle w:val="a4"/>
         <w:numPr>
           <w:ilvl w:val="0"/>
           <w:numId w:val="36"/>
@@ -5053,7 +5051,7 @@
     </w:p>
     <w:p>
       <w:pPr>
-        <w:pStyle w:val="ListParagraph"/>
+        <w:pStyle w:val="a4"/>
         <w:numPr>
           <w:ilvl w:val="0"/>
           <w:numId w:val="36"/>
@@ -5075,7 +5073,7 @@
     </w:p>
     <w:p>
       <w:pPr>
-        <w:pStyle w:val="ListParagraph"/>
+        <w:pStyle w:val="a4"/>
         <w:numPr>
           <w:ilvl w:val="0"/>
           <w:numId w:val="36"/>
@@ -5097,7 +5095,7 @@
     </w:p>
     <w:p>
       <w:pPr>
-        <w:pStyle w:val="ListParagraph"/>
+        <w:pStyle w:val="a4"/>
         <w:numPr>
           <w:ilvl w:val="0"/>
           <w:numId w:val="36"/>
@@ -5119,7 +5117,7 @@
     </w:p>
     <w:p>
       <w:pPr>
-        <w:pStyle w:val="ListParagraph"/>
+        <w:pStyle w:val="a4"/>
         <w:numPr>
           <w:ilvl w:val="0"/>
           <w:numId w:val="36"/>
@@ -5165,7 +5163,7 @@
     </w:p>
     <w:p>
       <w:pPr>
-        <w:pStyle w:val="ListParagraph"/>
+        <w:pStyle w:val="a4"/>
         <w:ind w:left="1440"/>
         <w:rPr>
           <w:b/>
@@ -5176,7 +5174,7 @@
     </w:p>
     <w:p>
       <w:pPr>
-        <w:pStyle w:val="ListParagraph"/>
+        <w:pStyle w:val="a4"/>
         <w:ind w:left="1440"/>
         <w:rPr>
           <w:b/>
@@ -5187,7 +5185,7 @@
     </w:p>
     <w:p>
       <w:pPr>
-        <w:pStyle w:val="ListParagraph"/>
+        <w:pStyle w:val="a4"/>
         <w:numPr>
           <w:ilvl w:val="1"/>
           <w:numId w:val="21"/>
@@ -5251,7 +5249,7 @@
     </w:p>
     <w:p>
       <w:pPr>
-        <w:pStyle w:val="ListParagraph"/>
+        <w:pStyle w:val="a4"/>
         <w:ind w:left="1440"/>
         <w:rPr>
           <w:b/>
@@ -5262,7 +5260,7 @@
     </w:p>
     <w:p>
       <w:pPr>
-        <w:pStyle w:val="ListParagraph"/>
+        <w:pStyle w:val="a4"/>
         <w:ind w:left="1440"/>
         <w:rPr>
           <w:b/>
@@ -5273,7 +5271,7 @@
     </w:p>
     <w:p>
       <w:pPr>
-        <w:pStyle w:val="ListParagraph"/>
+        <w:pStyle w:val="a4"/>
         <w:ind w:left="1440"/>
         <w:rPr>
           <w:b/>
@@ -5284,7 +5282,7 @@
     </w:p>
     <w:p>
       <w:pPr>
-        <w:pStyle w:val="ListParagraph"/>
+        <w:pStyle w:val="a4"/>
         <w:numPr>
           <w:ilvl w:val="1"/>
           <w:numId w:val="21"/>
@@ -5382,7 +5380,7 @@
     </w:p>
     <w:p>
       <w:pPr>
-        <w:pStyle w:val="ListParagraph"/>
+        <w:pStyle w:val="a4"/>
         <w:numPr>
           <w:ilvl w:val="0"/>
           <w:numId w:val="38"/>
@@ -5404,7 +5402,7 @@
     </w:p>
     <w:p>
       <w:pPr>
-        <w:pStyle w:val="ListParagraph"/>
+        <w:pStyle w:val="a4"/>
         <w:numPr>
           <w:ilvl w:val="0"/>
           <w:numId w:val="38"/>
@@ -5472,7 +5470,7 @@
     </w:p>
     <w:p>
       <w:pPr>
-        <w:pStyle w:val="ListParagraph"/>
+        <w:pStyle w:val="a4"/>
         <w:ind w:left="1440"/>
         <w:rPr>
           <w:b/>
@@ -5483,7 +5481,7 @@
     </w:p>
     <w:p>
       <w:pPr>
-        <w:pStyle w:val="ListParagraph"/>
+        <w:pStyle w:val="a4"/>
         <w:numPr>
           <w:ilvl w:val="1"/>
           <w:numId w:val="21"/>
@@ -5546,7 +5544,7 @@
     </w:p>
     <w:p>
       <w:pPr>
-        <w:pStyle w:val="ListParagraph"/>
+        <w:pStyle w:val="a4"/>
         <w:numPr>
           <w:ilvl w:val="1"/>
           <w:numId w:val="21"/>
@@ -5758,7 +5756,7 @@
     </w:p>
     <w:p>
       <w:pPr>
-        <w:pStyle w:val="ListParagraph"/>
+        <w:pStyle w:val="a4"/>
         <w:numPr>
           <w:ilvl w:val="0"/>
           <w:numId w:val="2"/>
@@ -5796,7 +5794,7 @@
     </w:p>
     <w:tbl>
       <w:tblPr>
-        <w:tblStyle w:val="LightGrid-Accent5"/>
+        <w:tblStyle w:val="-50"/>
         <w:tblpPr w:leftFromText="180" w:rightFromText="180" w:vertAnchor="text" w:horzAnchor="margin" w:tblpXSpec="center" w:tblpY="1113"/>
         <w:tblW w:w="0" w:type="auto"/>
         <w:tblLook w:val="04A0" w:firstRow="1" w:lastRow="0" w:firstColumn="1" w:lastColumn="0" w:noHBand="0" w:noVBand="1"/>
@@ -6044,12 +6042,23 @@
           </w:tcPr>
           <w:p>
             <w:pPr>
+              <w:jc w:val="center"/>
               <w:rPr>
                 <w:rFonts w:asciiTheme="minorHAnsi" w:hAnsiTheme="minorHAnsi"/>
-                <w:sz w:val="24"/>
-                <w:szCs w:val="24"/>
-              </w:rPr>
-            </w:pPr>
+                <w:b w:val="0"/>
+                <w:sz w:val="24"/>
+                <w:szCs w:val="24"/>
+              </w:rPr>
+            </w:pPr>
+            <w:r>
+              <w:rPr>
+                <w:rFonts w:asciiTheme="minorHAnsi" w:hAnsiTheme="minorHAnsi"/>
+                <w:b w:val="0"/>
+                <w:sz w:val="24"/>
+                <w:szCs w:val="24"/>
+              </w:rPr>
+              <w:t>Test case automation with Telerik Test Studio</w:t>
+            </w:r>
           </w:p>
         </w:tc>
         <w:tc>
@@ -6058,12 +6067,20 @@
           </w:tcPr>
           <w:p>
             <w:pPr>
+              <w:jc w:val="center"/>
               <w:cnfStyle w:val="000000100000" w:firstRow="0" w:lastRow="0" w:firstColumn="0" w:lastColumn="0" w:oddVBand="0" w:evenVBand="0" w:oddHBand="1" w:evenHBand="0" w:firstRowFirstColumn="0" w:firstRowLastColumn="0" w:lastRowFirstColumn="0" w:lastRowLastColumn="0"/>
               <w:rPr>
                 <w:sz w:val="24"/>
                 <w:szCs w:val="24"/>
               </w:rPr>
             </w:pPr>
+            <w:r>
+              <w:rPr>
+                <w:sz w:val="24"/>
+                <w:szCs w:val="24"/>
+              </w:rPr>
+              <w:t>3 days</w:t>
+            </w:r>
           </w:p>
         </w:tc>
         <w:tc>
@@ -6072,12 +6089,20 @@
           </w:tcPr>
           <w:p>
             <w:pPr>
+              <w:jc w:val="center"/>
               <w:cnfStyle w:val="000000100000" w:firstRow="0" w:lastRow="0" w:firstColumn="0" w:lastColumn="0" w:oddVBand="0" w:evenVBand="0" w:oddHBand="1" w:evenHBand="0" w:firstRowFirstColumn="0" w:firstRowLastColumn="0" w:lastRowFirstColumn="0" w:lastRowLastColumn="0"/>
               <w:rPr>
                 <w:sz w:val="24"/>
                 <w:szCs w:val="24"/>
               </w:rPr>
             </w:pPr>
+            <w:r>
+              <w:rPr>
+                <w:sz w:val="24"/>
+                <w:szCs w:val="24"/>
+              </w:rPr>
+              <w:t>Test Team</w:t>
+            </w:r>
           </w:p>
         </w:tc>
       </w:tr>
@@ -6092,11 +6117,21 @@
           </w:tcPr>
           <w:p>
             <w:pPr>
-              <w:rPr>
-                <w:sz w:val="24"/>
-                <w:szCs w:val="24"/>
-              </w:rPr>
-            </w:pPr>
+              <w:jc w:val="center"/>
+              <w:rPr>
+                <w:b w:val="0"/>
+                <w:sz w:val="24"/>
+                <w:szCs w:val="24"/>
+              </w:rPr>
+            </w:pPr>
+            <w:r>
+              <w:rPr>
+                <w:b w:val="0"/>
+                <w:sz w:val="24"/>
+                <w:szCs w:val="24"/>
+              </w:rPr>
+              <w:t>Test case automation with Telerik test framework</w:t>
+            </w:r>
           </w:p>
         </w:tc>
         <w:tc>
@@ -6105,12 +6140,20 @@
           </w:tcPr>
           <w:p>
             <w:pPr>
+              <w:jc w:val="center"/>
               <w:cnfStyle w:val="000000010000" w:firstRow="0" w:lastRow="0" w:firstColumn="0" w:lastColumn="0" w:oddVBand="0" w:evenVBand="0" w:oddHBand="0" w:evenHBand="1" w:firstRowFirstColumn="0" w:firstRowLastColumn="0" w:lastRowFirstColumn="0" w:lastRowLastColumn="0"/>
               <w:rPr>
                 <w:sz w:val="24"/>
                 <w:szCs w:val="24"/>
               </w:rPr>
             </w:pPr>
+            <w:r>
+              <w:rPr>
+                <w:sz w:val="24"/>
+                <w:szCs w:val="24"/>
+              </w:rPr>
+              <w:t>4 days</w:t>
+            </w:r>
           </w:p>
         </w:tc>
         <w:tc>
@@ -6119,12 +6162,393 @@
           </w:tcPr>
           <w:p>
             <w:pPr>
+              <w:jc w:val="center"/>
               <w:cnfStyle w:val="000000010000" w:firstRow="0" w:lastRow="0" w:firstColumn="0" w:lastColumn="0" w:oddVBand="0" w:evenVBand="0" w:oddHBand="0" w:evenHBand="1" w:firstRowFirstColumn="0" w:firstRowLastColumn="0" w:lastRowFirstColumn="0" w:lastRowLastColumn="0"/>
               <w:rPr>
                 <w:sz w:val="24"/>
                 <w:szCs w:val="24"/>
               </w:rPr>
             </w:pPr>
+            <w:r>
+              <w:rPr>
+                <w:sz w:val="24"/>
+                <w:szCs w:val="24"/>
+              </w:rPr>
+              <w:t>Test Team</w:t>
+            </w:r>
+          </w:p>
+        </w:tc>
+      </w:tr>
+      <w:tr>
+        <w:trPr>
+          <w:cnfStyle w:val="000000100000" w:firstRow="0" w:lastRow="0" w:firstColumn="0" w:lastColumn="0" w:oddVBand="0" w:evenVBand="0" w:oddHBand="1" w:evenHBand="0" w:firstRowFirstColumn="0" w:firstRowLastColumn="0" w:lastRowFirstColumn="0" w:lastRowLastColumn="0"/>
+        </w:trPr>
+        <w:tc>
+          <w:tcPr>
+            <w:cnfStyle w:val="001000000000" w:firstRow="0" w:lastRow="0" w:firstColumn="1" w:lastColumn="0" w:oddVBand="0" w:evenVBand="0" w:oddHBand="0" w:evenHBand="0" w:firstRowFirstColumn="0" w:firstRowLastColumn="0" w:lastRowFirstColumn="0" w:lastRowLastColumn="0"/>
+            <w:tcW w:w="4956" w:type="dxa"/>
+          </w:tcPr>
+          <w:p>
+            <w:pPr>
+              <w:jc w:val="center"/>
+              <w:rPr>
+                <w:b w:val="0"/>
+                <w:sz w:val="24"/>
+                <w:szCs w:val="24"/>
+              </w:rPr>
+            </w:pPr>
+            <w:r>
+              <w:rPr>
+                <w:b w:val="0"/>
+                <w:sz w:val="24"/>
+                <w:szCs w:val="24"/>
+              </w:rPr>
+              <w:t>Test case design with test design techniques</w:t>
+            </w:r>
+          </w:p>
+        </w:tc>
+        <w:tc>
+          <w:tcPr>
+            <w:tcW w:w="1842" w:type="dxa"/>
+          </w:tcPr>
+          <w:p>
+            <w:pPr>
+              <w:jc w:val="center"/>
+              <w:cnfStyle w:val="000000100000" w:firstRow="0" w:lastRow="0" w:firstColumn="0" w:lastColumn="0" w:oddVBand="0" w:evenVBand="0" w:oddHBand="1" w:evenHBand="0" w:firstRowFirstColumn="0" w:firstRowLastColumn="0" w:lastRowFirstColumn="0" w:lastRowLastColumn="0"/>
+              <w:rPr>
+                <w:sz w:val="24"/>
+                <w:szCs w:val="24"/>
+              </w:rPr>
+            </w:pPr>
+            <w:r>
+              <w:rPr>
+                <w:sz w:val="24"/>
+                <w:szCs w:val="24"/>
+              </w:rPr>
+              <w:t>5 days</w:t>
+            </w:r>
+          </w:p>
+        </w:tc>
+        <w:tc>
+          <w:tcPr>
+            <w:tcW w:w="3346" w:type="dxa"/>
+          </w:tcPr>
+          <w:p>
+            <w:pPr>
+              <w:jc w:val="center"/>
+              <w:cnfStyle w:val="000000100000" w:firstRow="0" w:lastRow="0" w:firstColumn="0" w:lastColumn="0" w:oddVBand="0" w:evenVBand="0" w:oddHBand="1" w:evenHBand="0" w:firstRowFirstColumn="0" w:firstRowLastColumn="0" w:lastRowFirstColumn="0" w:lastRowLastColumn="0"/>
+              <w:rPr>
+                <w:sz w:val="24"/>
+                <w:szCs w:val="24"/>
+              </w:rPr>
+            </w:pPr>
+            <w:r>
+              <w:rPr>
+                <w:sz w:val="24"/>
+                <w:szCs w:val="24"/>
+              </w:rPr>
+              <w:t>Test Team</w:t>
+            </w:r>
+          </w:p>
+        </w:tc>
+      </w:tr>
+      <w:tr>
+        <w:trPr>
+          <w:cnfStyle w:val="000000010000" w:firstRow="0" w:lastRow="0" w:firstColumn="0" w:lastColumn="0" w:oddVBand="0" w:evenVBand="0" w:oddHBand="0" w:evenHBand="1" w:firstRowFirstColumn="0" w:firstRowLastColumn="0" w:lastRowFirstColumn="0" w:lastRowLastColumn="0"/>
+        </w:trPr>
+        <w:tc>
+          <w:tcPr>
+            <w:cnfStyle w:val="001000000000" w:firstRow="0" w:lastRow="0" w:firstColumn="1" w:lastColumn="0" w:oddVBand="0" w:evenVBand="0" w:oddHBand="0" w:evenHBand="0" w:firstRowFirstColumn="0" w:firstRowLastColumn="0" w:lastRowFirstColumn="0" w:lastRowLastColumn="0"/>
+            <w:tcW w:w="4956" w:type="dxa"/>
+          </w:tcPr>
+          <w:p>
+            <w:pPr>
+              <w:jc w:val="center"/>
+              <w:rPr>
+                <w:b w:val="0"/>
+                <w:sz w:val="24"/>
+                <w:szCs w:val="24"/>
+              </w:rPr>
+            </w:pPr>
+            <w:r>
+              <w:rPr>
+                <w:b w:val="0"/>
+                <w:sz w:val="24"/>
+                <w:szCs w:val="24"/>
+              </w:rPr>
+              <w:t>Test automation with Sikuli</w:t>
+            </w:r>
+          </w:p>
+        </w:tc>
+        <w:tc>
+          <w:tcPr>
+            <w:tcW w:w="1842" w:type="dxa"/>
+          </w:tcPr>
+          <w:p>
+            <w:pPr>
+              <w:jc w:val="center"/>
+              <w:cnfStyle w:val="000000010000" w:firstRow="0" w:lastRow="0" w:firstColumn="0" w:lastColumn="0" w:oddVBand="0" w:evenVBand="0" w:oddHBand="0" w:evenHBand="1" w:firstRowFirstColumn="0" w:firstRowLastColumn="0" w:lastRowFirstColumn="0" w:lastRowLastColumn="0"/>
+              <w:rPr>
+                <w:sz w:val="24"/>
+                <w:szCs w:val="24"/>
+              </w:rPr>
+            </w:pPr>
+            <w:r>
+              <w:rPr>
+                <w:sz w:val="24"/>
+                <w:szCs w:val="24"/>
+              </w:rPr>
+              <w:t>4 days</w:t>
+            </w:r>
+          </w:p>
+        </w:tc>
+        <w:tc>
+          <w:tcPr>
+            <w:tcW w:w="3346" w:type="dxa"/>
+          </w:tcPr>
+          <w:p>
+            <w:pPr>
+              <w:jc w:val="center"/>
+              <w:cnfStyle w:val="000000010000" w:firstRow="0" w:lastRow="0" w:firstColumn="0" w:lastColumn="0" w:oddVBand="0" w:evenVBand="0" w:oddHBand="0" w:evenHBand="1" w:firstRowFirstColumn="0" w:firstRowLastColumn="0" w:lastRowFirstColumn="0" w:lastRowLastColumn="0"/>
+              <w:rPr>
+                <w:sz w:val="24"/>
+                <w:szCs w:val="24"/>
+              </w:rPr>
+            </w:pPr>
+            <w:r>
+              <w:rPr>
+                <w:sz w:val="24"/>
+                <w:szCs w:val="24"/>
+              </w:rPr>
+              <w:t>Test Team</w:t>
+            </w:r>
+          </w:p>
+        </w:tc>
+      </w:tr>
+      <w:tr>
+        <w:trPr>
+          <w:cnfStyle w:val="000000100000" w:firstRow="0" w:lastRow="0" w:firstColumn="0" w:lastColumn="0" w:oddVBand="0" w:evenVBand="0" w:oddHBand="1" w:evenHBand="0" w:firstRowFirstColumn="0" w:firstRowLastColumn="0" w:lastRowFirstColumn="0" w:lastRowLastColumn="0"/>
+        </w:trPr>
+        <w:tc>
+          <w:tcPr>
+            <w:cnfStyle w:val="001000000000" w:firstRow="0" w:lastRow="0" w:firstColumn="1" w:lastColumn="0" w:oddVBand="0" w:evenVBand="0" w:oddHBand="0" w:evenHBand="0" w:firstRowFirstColumn="0" w:firstRowLastColumn="0" w:lastRowFirstColumn="0" w:lastRowLastColumn="0"/>
+            <w:tcW w:w="4956" w:type="dxa"/>
+          </w:tcPr>
+          <w:p>
+            <w:pPr>
+              <w:jc w:val="center"/>
+              <w:rPr>
+                <w:b w:val="0"/>
+                <w:sz w:val="24"/>
+                <w:szCs w:val="24"/>
+              </w:rPr>
+            </w:pPr>
+            <w:r>
+              <w:rPr>
+                <w:b w:val="0"/>
+                <w:sz w:val="24"/>
+                <w:szCs w:val="24"/>
+              </w:rPr>
+              <w:t>Test design for functional mobile testing</w:t>
+            </w:r>
+          </w:p>
+        </w:tc>
+        <w:tc>
+          <w:tcPr>
+            <w:tcW w:w="1842" w:type="dxa"/>
+          </w:tcPr>
+          <w:p>
+            <w:pPr>
+              <w:jc w:val="center"/>
+              <w:cnfStyle w:val="000000100000" w:firstRow="0" w:lastRow="0" w:firstColumn="0" w:lastColumn="0" w:oddVBand="0" w:evenVBand="0" w:oddHBand="1" w:evenHBand="0" w:firstRowFirstColumn="0" w:firstRowLastColumn="0" w:lastRowFirstColumn="0" w:lastRowLastColumn="0"/>
+              <w:rPr>
+                <w:sz w:val="24"/>
+                <w:szCs w:val="24"/>
+              </w:rPr>
+            </w:pPr>
+            <w:r>
+              <w:rPr>
+                <w:sz w:val="24"/>
+                <w:szCs w:val="24"/>
+              </w:rPr>
+              <w:t>3 days</w:t>
+            </w:r>
+          </w:p>
+        </w:tc>
+        <w:tc>
+          <w:tcPr>
+            <w:tcW w:w="3346" w:type="dxa"/>
+          </w:tcPr>
+          <w:p>
+            <w:pPr>
+              <w:jc w:val="center"/>
+              <w:cnfStyle w:val="000000100000" w:firstRow="0" w:lastRow="0" w:firstColumn="0" w:lastColumn="0" w:oddVBand="0" w:evenVBand="0" w:oddHBand="1" w:evenHBand="0" w:firstRowFirstColumn="0" w:firstRowLastColumn="0" w:lastRowFirstColumn="0" w:lastRowLastColumn="0"/>
+              <w:rPr>
+                <w:sz w:val="24"/>
+                <w:szCs w:val="24"/>
+              </w:rPr>
+            </w:pPr>
+            <w:r>
+              <w:rPr>
+                <w:sz w:val="24"/>
+                <w:szCs w:val="24"/>
+              </w:rPr>
+              <w:t>Test Team</w:t>
+            </w:r>
+          </w:p>
+        </w:tc>
+      </w:tr>
+      <w:tr>
+        <w:trPr>
+          <w:cnfStyle w:val="000000010000" w:firstRow="0" w:lastRow="0" w:firstColumn="0" w:lastColumn="0" w:oddVBand="0" w:evenVBand="0" w:oddHBand="0" w:evenHBand="1" w:firstRowFirstColumn="0" w:firstRowLastColumn="0" w:lastRowFirstColumn="0" w:lastRowLastColumn="0"/>
+        </w:trPr>
+        <w:tc>
+          <w:tcPr>
+            <w:cnfStyle w:val="001000000000" w:firstRow="0" w:lastRow="0" w:firstColumn="1" w:lastColumn="0" w:oddVBand="0" w:evenVBand="0" w:oddHBand="0" w:evenHBand="0" w:firstRowFirstColumn="0" w:firstRowLastColumn="0" w:lastRowFirstColumn="0" w:lastRowLastColumn="0"/>
+            <w:tcW w:w="4956" w:type="dxa"/>
+          </w:tcPr>
+          <w:p>
+            <w:pPr>
+              <w:jc w:val="center"/>
+              <w:rPr>
+                <w:b w:val="0"/>
+                <w:sz w:val="24"/>
+                <w:szCs w:val="24"/>
+              </w:rPr>
+            </w:pPr>
+            <w:r>
+              <w:rPr>
+                <w:b w:val="0"/>
+                <w:sz w:val="24"/>
+                <w:szCs w:val="24"/>
+              </w:rPr>
+              <w:t>Web service test design</w:t>
+            </w:r>
+            <w:r>
+              <w:rPr>
+                <w:b w:val="0"/>
+                <w:sz w:val="24"/>
+                <w:szCs w:val="24"/>
+              </w:rPr>
+              <w:t xml:space="preserve"> and implementation</w:t>
+            </w:r>
+          </w:p>
+        </w:tc>
+        <w:tc>
+          <w:tcPr>
+            <w:tcW w:w="1842" w:type="dxa"/>
+          </w:tcPr>
+          <w:p>
+            <w:pPr>
+              <w:jc w:val="center"/>
+              <w:cnfStyle w:val="000000010000" w:firstRow="0" w:lastRow="0" w:firstColumn="0" w:lastColumn="0" w:oddVBand="0" w:evenVBand="0" w:oddHBand="0" w:evenHBand="1" w:firstRowFirstColumn="0" w:firstRowLastColumn="0" w:lastRowFirstColumn="0" w:lastRowLastColumn="0"/>
+              <w:rPr>
+                <w:sz w:val="24"/>
+                <w:szCs w:val="24"/>
+              </w:rPr>
+            </w:pPr>
+            <w:r>
+              <w:rPr>
+                <w:sz w:val="24"/>
+                <w:szCs w:val="24"/>
+              </w:rPr>
+              <w:t>5 days</w:t>
+            </w:r>
+          </w:p>
+        </w:tc>
+        <w:tc>
+          <w:tcPr>
+            <w:tcW w:w="3346" w:type="dxa"/>
+          </w:tcPr>
+          <w:p>
+            <w:pPr>
+              <w:jc w:val="center"/>
+              <w:cnfStyle w:val="000000010000" w:firstRow="0" w:lastRow="0" w:firstColumn="0" w:lastColumn="0" w:oddVBand="0" w:evenVBand="0" w:oddHBand="0" w:evenHBand="1" w:firstRowFirstColumn="0" w:firstRowLastColumn="0" w:lastRowFirstColumn="0" w:lastRowLastColumn="0"/>
+              <w:rPr>
+                <w:sz w:val="24"/>
+                <w:szCs w:val="24"/>
+              </w:rPr>
+            </w:pPr>
+            <w:r>
+              <w:rPr>
+                <w:sz w:val="24"/>
+                <w:szCs w:val="24"/>
+              </w:rPr>
+              <w:t>Test Team</w:t>
+            </w:r>
+          </w:p>
+        </w:tc>
+      </w:tr>
+      <w:tr>
+        <w:trPr>
+          <w:cnfStyle w:val="000000100000" w:firstRow="0" w:lastRow="0" w:firstColumn="0" w:lastColumn="0" w:oddVBand="0" w:evenVBand="0" w:oddHBand="1" w:evenHBand="0" w:firstRowFirstColumn="0" w:firstRowLastColumn="0" w:lastRowFirstColumn="0" w:lastRowLastColumn="0"/>
+        </w:trPr>
+        <w:tc>
+          <w:tcPr>
+            <w:cnfStyle w:val="001000000000" w:firstRow="0" w:lastRow="0" w:firstColumn="1" w:lastColumn="0" w:oddVBand="0" w:evenVBand="0" w:oddHBand="0" w:evenHBand="0" w:firstRowFirstColumn="0" w:firstRowLastColumn="0" w:lastRowFirstColumn="0" w:lastRowLastColumn="0"/>
+            <w:tcW w:w="4956" w:type="dxa"/>
+          </w:tcPr>
+          <w:p>
+            <w:pPr>
+              <w:jc w:val="center"/>
+              <w:rPr>
+                <w:b w:val="0"/>
+                <w:sz w:val="24"/>
+                <w:szCs w:val="24"/>
+              </w:rPr>
+            </w:pPr>
+            <w:r>
+              <w:rPr>
+                <w:b w:val="0"/>
+                <w:sz w:val="24"/>
+                <w:szCs w:val="24"/>
+              </w:rPr>
+              <w:t>Security test design and implementation</w:t>
+            </w:r>
+          </w:p>
+        </w:tc>
+        <w:tc>
+          <w:tcPr>
+            <w:tcW w:w="1842" w:type="dxa"/>
+          </w:tcPr>
+          <w:p>
+            <w:pPr>
+              <w:jc w:val="center"/>
+              <w:cnfStyle w:val="000000100000" w:firstRow="0" w:lastRow="0" w:firstColumn="0" w:lastColumn="0" w:oddVBand="0" w:evenVBand="0" w:oddHBand="1" w:evenHBand="0" w:firstRowFirstColumn="0" w:firstRowLastColumn="0" w:lastRowFirstColumn="0" w:lastRowLastColumn="0"/>
+              <w:rPr>
+                <w:sz w:val="24"/>
+                <w:szCs w:val="24"/>
+              </w:rPr>
+            </w:pPr>
+            <w:r>
+              <w:rPr>
+                <w:sz w:val="24"/>
+                <w:szCs w:val="24"/>
+              </w:rPr>
+              <w:t>4 days</w:t>
+            </w:r>
+          </w:p>
+        </w:tc>
+        <w:tc>
+          <w:tcPr>
+            <w:tcW w:w="3346" w:type="dxa"/>
+          </w:tcPr>
+          <w:p>
+            <w:pPr>
+              <w:jc w:val="center"/>
+              <w:cnfStyle w:val="000000100000" w:firstRow="0" w:lastRow="0" w:firstColumn="0" w:lastColumn="0" w:oddVBand="0" w:evenVBand="0" w:oddHBand="1" w:evenHBand="0" w:firstRowFirstColumn="0" w:firstRowLastColumn="0" w:lastRowFirstColumn="0" w:lastRowLastColumn="0"/>
+              <w:rPr>
+                <w:sz w:val="24"/>
+                <w:szCs w:val="24"/>
+              </w:rPr>
+            </w:pPr>
+            <w:r>
+              <w:rPr>
+                <w:sz w:val="24"/>
+                <w:szCs w:val="24"/>
+              </w:rPr>
+              <w:t>Test team</w:t>
+            </w:r>
           </w:p>
         </w:tc>
       </w:tr>
@@ -6164,7 +6588,7 @@
     </w:p>
     <w:p>
       <w:pPr>
-        <w:pStyle w:val="ListParagraph"/>
+        <w:pStyle w:val="a4"/>
         <w:numPr>
           <w:ilvl w:val="0"/>
           <w:numId w:val="2"/>
@@ -6186,13 +6610,13 @@
     </w:p>
     <w:tbl>
       <w:tblPr>
-        <w:tblStyle w:val="LightGrid-Accent5"/>
+        <w:tblStyle w:val="-50"/>
         <w:tblW w:w="0" w:type="auto"/>
-        <w:tblInd w:w="675" w:type="dxa"/>
+        <w:tblInd w:w="440" w:type="dxa"/>
         <w:tblLook w:val="04A0" w:firstRow="1" w:lastRow="0" w:firstColumn="1" w:lastColumn="0" w:noHBand="0" w:noVBand="1"/>
       </w:tblPr>
       <w:tblGrid>
-        <w:gridCol w:w="3426"/>
+        <w:gridCol w:w="3661"/>
         <w:gridCol w:w="2875"/>
         <w:gridCol w:w="3904"/>
       </w:tblGrid>
@@ -6203,7 +6627,7 @@
         <w:tc>
           <w:tcPr>
             <w:cnfStyle w:val="001000000000" w:firstRow="0" w:lastRow="0" w:firstColumn="1" w:lastColumn="0" w:oddVBand="0" w:evenVBand="0" w:oddHBand="0" w:evenHBand="0" w:firstRowFirstColumn="0" w:firstRowLastColumn="0" w:lastRowFirstColumn="0" w:lastRowLastColumn="0"/>
-            <w:tcW w:w="3426" w:type="dxa"/>
+            <w:tcW w:w="3661" w:type="dxa"/>
           </w:tcPr>
           <w:p>
             <w:pPr>
@@ -6280,7 +6704,7 @@
         <w:tc>
           <w:tcPr>
             <w:cnfStyle w:val="001000000000" w:firstRow="0" w:lastRow="0" w:firstColumn="1" w:lastColumn="0" w:oddVBand="0" w:evenVBand="0" w:oddHBand="0" w:evenHBand="0" w:firstRowFirstColumn="0" w:firstRowLastColumn="0" w:lastRowFirstColumn="0" w:lastRowLastColumn="0"/>
-            <w:tcW w:w="3426" w:type="dxa"/>
+            <w:tcW w:w="3661" w:type="dxa"/>
           </w:tcPr>
           <w:p>
             <w:pPr>
@@ -6355,7 +6779,7 @@
         <w:tc>
           <w:tcPr>
             <w:cnfStyle w:val="001000000000" w:firstRow="0" w:lastRow="0" w:firstColumn="1" w:lastColumn="0" w:oddVBand="0" w:evenVBand="0" w:oddHBand="0" w:evenHBand="0" w:firstRowFirstColumn="0" w:firstRowLastColumn="0" w:lastRowFirstColumn="0" w:lastRowLastColumn="0"/>
-            <w:tcW w:w="3426" w:type="dxa"/>
+            <w:tcW w:w="3661" w:type="dxa"/>
           </w:tcPr>
           <w:p>
             <w:pPr>
@@ -6430,7 +6854,7 @@
         <w:tc>
           <w:tcPr>
             <w:cnfStyle w:val="001000000000" w:firstRow="0" w:lastRow="0" w:firstColumn="1" w:lastColumn="0" w:oddVBand="0" w:evenVBand="0" w:oddHBand="0" w:evenHBand="0" w:firstRowFirstColumn="0" w:firstRowLastColumn="0" w:lastRowFirstColumn="0" w:lastRowLastColumn="0"/>
-            <w:tcW w:w="3426" w:type="dxa"/>
+            <w:tcW w:w="3661" w:type="dxa"/>
           </w:tcPr>
           <w:p>
             <w:pPr>
@@ -6495,7 +6919,7 @@
     </w:p>
     <w:p>
       <w:pPr>
-        <w:pStyle w:val="ListParagraph"/>
+        <w:pStyle w:val="a4"/>
         <w:numPr>
           <w:ilvl w:val="0"/>
           <w:numId w:val="2"/>
@@ -6551,7 +6975,15 @@
           <w:sz w:val="24"/>
           <w:szCs w:val="24"/>
         </w:rPr>
-        <w:t>scrum development process. Weekly planning meetings will be held at 20:00 on Monday. The standup daily scrum meetings will be held on Facebook at 22:00 every week day except Monday and Friday.</w:t>
+        <w:t xml:space="preserve">scrum development process. Weekly planning meetings will be held at 20:00 on Monday. The standup daily scrum meetings will be held on Facebook at 22:00 every week day except </w:t>
+      </w:r>
+      <w:r>
+        <w:rPr>
+          <w:sz w:val="24"/>
+          <w:szCs w:val="24"/>
+        </w:rPr>
+        <w:lastRenderedPageBreak/>
+        <w:t>Monday and Friday.</w:t>
       </w:r>
       <w:r>
         <w:rPr>
@@ -6623,7 +7055,7 @@
     </w:p>
     <w:p>
       <w:pPr>
-        <w:pStyle w:val="ListParagraph"/>
+        <w:pStyle w:val="a4"/>
         <w:numPr>
           <w:ilvl w:val="1"/>
           <w:numId w:val="1"/>
@@ -6645,7 +7077,7 @@
     </w:p>
     <w:tbl>
       <w:tblPr>
-        <w:tblStyle w:val="LightGrid-Accent5"/>
+        <w:tblStyle w:val="-50"/>
         <w:tblW w:w="10385" w:type="dxa"/>
         <w:tblInd w:w="675" w:type="dxa"/>
         <w:tblLook w:val="04A0" w:firstRow="1" w:lastRow="0" w:firstColumn="1" w:lastColumn="0" w:noHBand="0" w:noVBand="1"/>
@@ -7255,7 +7687,7 @@
     </w:p>
     <w:p>
       <w:pPr>
-        <w:pStyle w:val="ListParagraph"/>
+        <w:pStyle w:val="a4"/>
         <w:numPr>
           <w:ilvl w:val="0"/>
           <w:numId w:val="1"/>
@@ -7285,7 +7717,7 @@
     </w:p>
     <w:p>
       <w:pPr>
-        <w:pStyle w:val="ListParagraph"/>
+        <w:pStyle w:val="a4"/>
         <w:ind w:left="360"/>
         <w:rPr>
           <w:b/>
@@ -7296,7 +7728,7 @@
     </w:p>
     <w:p>
       <w:pPr>
-        <w:pStyle w:val="ListParagraph"/>
+        <w:pStyle w:val="a4"/>
         <w:ind w:left="360"/>
         <w:rPr>
           <w:sz w:val="24"/>
@@ -7321,7 +7753,7 @@
     </w:p>
     <w:p>
       <w:pPr>
-        <w:pStyle w:val="ListParagraph"/>
+        <w:pStyle w:val="a4"/>
         <w:ind w:left="360"/>
         <w:rPr>
           <w:sz w:val="24"/>
@@ -7346,7 +7778,7 @@
     </w:p>
     <w:p>
       <w:pPr>
-        <w:pStyle w:val="ListParagraph"/>
+        <w:pStyle w:val="a4"/>
         <w:ind w:left="360"/>
         <w:rPr>
           <w:sz w:val="24"/>
@@ -7371,7 +7803,7 @@
     </w:p>
     <w:p>
       <w:pPr>
-        <w:pStyle w:val="ListParagraph"/>
+        <w:pStyle w:val="a4"/>
         <w:ind w:left="360"/>
         <w:rPr>
           <w:sz w:val="24"/>
@@ -7388,7 +7820,7 @@
     </w:p>
     <w:p>
       <w:pPr>
-        <w:pStyle w:val="ListParagraph"/>
+        <w:pStyle w:val="a4"/>
         <w:ind w:left="360"/>
         <w:rPr>
           <w:sz w:val="24"/>
@@ -7413,7 +7845,7 @@
     </w:p>
     <w:p>
       <w:pPr>
-        <w:pStyle w:val="ListParagraph"/>
+        <w:pStyle w:val="a4"/>
         <w:ind w:left="360"/>
         <w:rPr>
           <w:sz w:val="24"/>
@@ -7438,7 +7870,7 @@
     </w:p>
     <w:p>
       <w:pPr>
-        <w:pStyle w:val="ListParagraph"/>
+        <w:pStyle w:val="a4"/>
         <w:ind w:left="360"/>
         <w:rPr>
           <w:sz w:val="24"/>
@@ -7471,7 +7903,31 @@
     </w:p>
     <w:p>
       <w:pPr>
-        <w:pStyle w:val="ListParagraph"/>
+        <w:rPr>
+          <w:sz w:val="24"/>
+          <w:szCs w:val="24"/>
+        </w:rPr>
+      </w:pPr>
+    </w:p>
+    <w:p>
+      <w:pPr>
+        <w:rPr>
+          <w:sz w:val="24"/>
+          <w:szCs w:val="24"/>
+        </w:rPr>
+      </w:pPr>
+    </w:p>
+    <w:p>
+      <w:pPr>
+        <w:rPr>
+          <w:sz w:val="24"/>
+          <w:szCs w:val="24"/>
+        </w:rPr>
+      </w:pPr>
+    </w:p>
+    <w:p>
+      <w:pPr>
+        <w:pStyle w:val="a4"/>
         <w:numPr>
           <w:ilvl w:val="0"/>
           <w:numId w:val="1"/>
@@ -7488,6 +7944,7 @@
           <w:sz w:val="28"/>
           <w:szCs w:val="28"/>
         </w:rPr>
+        <w:lastRenderedPageBreak/>
         <w:t xml:space="preserve"> </w:t>
       </w:r>
       <w:r>
@@ -7506,41 +7963,42 @@
         </w:rPr>
         <w:t>Tools</w:t>
       </w:r>
+      <w:bookmarkStart w:id="0" w:name="_GoBack"/>
+      <w:bookmarkEnd w:id="0"/>
     </w:p>
     <w:tbl>
       <w:tblPr>
-        <w:tblStyle w:val="LightGrid-Accent5"/>
+        <w:tblStyle w:val="-50"/>
+        <w:tblpPr w:leftFromText="141" w:rightFromText="141" w:vertAnchor="page" w:horzAnchor="margin" w:tblpY="3046"/>
         <w:tblW w:w="0" w:type="auto"/>
-        <w:tblInd w:w="675" w:type="dxa"/>
         <w:tblLook w:val="04A0" w:firstRow="1" w:lastRow="0" w:firstColumn="1" w:lastColumn="0" w:noHBand="0" w:noVBand="1"/>
       </w:tblPr>
       <w:tblGrid>
-        <w:gridCol w:w="3594"/>
-        <w:gridCol w:w="2864"/>
-        <w:gridCol w:w="3914"/>
+        <w:gridCol w:w="3695"/>
+        <w:gridCol w:w="3695"/>
+        <w:gridCol w:w="3696"/>
       </w:tblGrid>
       <w:tr>
         <w:trPr>
           <w:cnfStyle w:val="100000000000" w:firstRow="1" w:lastRow="0" w:firstColumn="0" w:lastColumn="0" w:oddVBand="0" w:evenVBand="0" w:oddHBand="0" w:evenHBand="0" w:firstRowFirstColumn="0" w:firstRowLastColumn="0" w:lastRowFirstColumn="0" w:lastRowLastColumn="0"/>
-          <w:trHeight w:val="443"/>
         </w:trPr>
         <w:tc>
           <w:tcPr>
             <w:cnfStyle w:val="001000000000" w:firstRow="0" w:lastRow="0" w:firstColumn="1" w:lastColumn="0" w:oddVBand="0" w:evenVBand="0" w:oddHBand="0" w:evenHBand="0" w:firstRowFirstColumn="0" w:firstRowLastColumn="0" w:lastRowFirstColumn="0" w:lastRowLastColumn="0"/>
-            <w:tcW w:w="3594" w:type="dxa"/>
+            <w:tcW w:w="3695" w:type="dxa"/>
           </w:tcPr>
           <w:p>
             <w:pPr>
               <w:jc w:val="center"/>
               <w:rPr>
-                <w:rFonts w:asciiTheme="minorHAnsi" w:hAnsiTheme="minorHAnsi"/>
+                <w:rFonts w:asciiTheme="minorHAnsi" w:hAnsiTheme="minorHAnsi" w:cstheme="minorHAnsi"/>
                 <w:sz w:val="28"/>
                 <w:szCs w:val="28"/>
               </w:rPr>
             </w:pPr>
             <w:r>
               <w:rPr>
-                <w:rFonts w:asciiTheme="minorHAnsi" w:hAnsiTheme="minorHAnsi"/>
+                <w:rFonts w:asciiTheme="minorHAnsi" w:hAnsiTheme="minorHAnsi" w:cstheme="minorHAnsi"/>
                 <w:sz w:val="28"/>
                 <w:szCs w:val="28"/>
               </w:rPr>
@@ -7550,21 +8008,21 @@
         </w:tc>
         <w:tc>
           <w:tcPr>
-            <w:tcW w:w="2864" w:type="dxa"/>
+            <w:tcW w:w="3695" w:type="dxa"/>
           </w:tcPr>
           <w:p>
             <w:pPr>
               <w:jc w:val="center"/>
               <w:cnfStyle w:val="100000000000" w:firstRow="1" w:lastRow="0" w:firstColumn="0" w:lastColumn="0" w:oddVBand="0" w:evenVBand="0" w:oddHBand="0" w:evenHBand="0" w:firstRowFirstColumn="0" w:firstRowLastColumn="0" w:lastRowFirstColumn="0" w:lastRowLastColumn="0"/>
               <w:rPr>
-                <w:rFonts w:asciiTheme="minorHAnsi" w:hAnsiTheme="minorHAnsi"/>
+                <w:rFonts w:asciiTheme="minorHAnsi" w:hAnsiTheme="minorHAnsi" w:cstheme="minorHAnsi"/>
                 <w:sz w:val="28"/>
                 <w:szCs w:val="28"/>
               </w:rPr>
             </w:pPr>
             <w:r>
               <w:rPr>
-                <w:rFonts w:asciiTheme="minorHAnsi" w:hAnsiTheme="minorHAnsi"/>
+                <w:rFonts w:asciiTheme="minorHAnsi" w:hAnsiTheme="minorHAnsi" w:cstheme="minorHAnsi"/>
                 <w:sz w:val="28"/>
                 <w:szCs w:val="28"/>
               </w:rPr>
@@ -7574,21 +8032,21 @@
         </w:tc>
         <w:tc>
           <w:tcPr>
-            <w:tcW w:w="3914" w:type="dxa"/>
+            <w:tcW w:w="3696" w:type="dxa"/>
           </w:tcPr>
           <w:p>
             <w:pPr>
               <w:jc w:val="center"/>
               <w:cnfStyle w:val="100000000000" w:firstRow="1" w:lastRow="0" w:firstColumn="0" w:lastColumn="0" w:oddVBand="0" w:evenVBand="0" w:oddHBand="0" w:evenHBand="0" w:firstRowFirstColumn="0" w:firstRowLastColumn="0" w:lastRowFirstColumn="0" w:lastRowLastColumn="0"/>
               <w:rPr>
-                <w:rFonts w:asciiTheme="minorHAnsi" w:hAnsiTheme="minorHAnsi"/>
+                <w:rFonts w:asciiTheme="minorHAnsi" w:hAnsiTheme="minorHAnsi" w:cstheme="minorHAnsi"/>
                 <w:sz w:val="28"/>
                 <w:szCs w:val="28"/>
               </w:rPr>
             </w:pPr>
             <w:r>
               <w:rPr>
-                <w:rFonts w:asciiTheme="minorHAnsi" w:hAnsiTheme="minorHAnsi"/>
+                <w:rFonts w:asciiTheme="minorHAnsi" w:hAnsiTheme="minorHAnsi" w:cstheme="minorHAnsi"/>
                 <w:sz w:val="28"/>
                 <w:szCs w:val="28"/>
               </w:rPr>
@@ -7600,18 +8058,17 @@
       <w:tr>
         <w:trPr>
           <w:cnfStyle w:val="000000100000" w:firstRow="0" w:lastRow="0" w:firstColumn="0" w:lastColumn="0" w:oddVBand="0" w:evenVBand="0" w:oddHBand="1" w:evenHBand="0" w:firstRowFirstColumn="0" w:firstRowLastColumn="0" w:lastRowFirstColumn="0" w:lastRowLastColumn="0"/>
-          <w:trHeight w:val="288"/>
         </w:trPr>
         <w:tc>
           <w:tcPr>
             <w:cnfStyle w:val="001000000000" w:firstRow="0" w:lastRow="0" w:firstColumn="1" w:lastColumn="0" w:oddVBand="0" w:evenVBand="0" w:oddHBand="0" w:evenHBand="0" w:firstRowFirstColumn="0" w:firstRowLastColumn="0" w:lastRowFirstColumn="0" w:lastRowLastColumn="0"/>
-            <w:tcW w:w="3594" w:type="dxa"/>
+            <w:tcW w:w="3695" w:type="dxa"/>
           </w:tcPr>
           <w:p>
             <w:pPr>
               <w:jc w:val="center"/>
               <w:rPr>
-                <w:rFonts w:asciiTheme="minorHAnsi" w:hAnsiTheme="minorHAnsi"/>
+                <w:rFonts w:asciiTheme="minorHAnsi" w:hAnsiTheme="minorHAnsi" w:cstheme="minorHAnsi"/>
                 <w:b w:val="0"/>
                 <w:sz w:val="24"/>
                 <w:szCs w:val="24"/>
@@ -7619,39 +8076,32 @@
             </w:pPr>
             <w:r>
               <w:rPr>
-                <w:rFonts w:asciiTheme="minorHAnsi" w:hAnsiTheme="minorHAnsi"/>
+                <w:rFonts w:asciiTheme="minorHAnsi" w:hAnsiTheme="minorHAnsi" w:cstheme="minorHAnsi"/>
                 <w:b w:val="0"/>
                 <w:sz w:val="24"/>
                 <w:szCs w:val="24"/>
               </w:rPr>
-              <w:t>Telerik Team</w:t>
-            </w:r>
-            <w:r>
-              <w:rPr>
-                <w:rFonts w:asciiTheme="minorHAnsi" w:hAnsiTheme="minorHAnsi"/>
-                <w:b w:val="0"/>
-                <w:sz w:val="24"/>
-                <w:szCs w:val="24"/>
-              </w:rPr>
-              <w:t>Pulse</w:t>
-            </w:r>
-          </w:p>
-        </w:tc>
-        <w:tc>
-          <w:tcPr>
-            <w:tcW w:w="2864" w:type="dxa"/>
+              <w:t>Telerik TeamPulse</w:t>
+            </w:r>
+          </w:p>
+        </w:tc>
+        <w:tc>
+          <w:tcPr>
+            <w:tcW w:w="3695" w:type="dxa"/>
           </w:tcPr>
           <w:p>
             <w:pPr>
               <w:jc w:val="center"/>
               <w:cnfStyle w:val="000000100000" w:firstRow="0" w:lastRow="0" w:firstColumn="0" w:lastColumn="0" w:oddVBand="0" w:evenVBand="0" w:oddHBand="1" w:evenHBand="0" w:firstRowFirstColumn="0" w:firstRowLastColumn="0" w:lastRowFirstColumn="0" w:lastRowLastColumn="0"/>
               <w:rPr>
-                <w:sz w:val="24"/>
-                <w:szCs w:val="24"/>
-              </w:rPr>
-            </w:pPr>
-            <w:r>
-              <w:rPr>
+                <w:rFonts w:cstheme="minorHAnsi"/>
+                <w:sz w:val="24"/>
+                <w:szCs w:val="24"/>
+              </w:rPr>
+            </w:pPr>
+            <w:r>
+              <w:rPr>
+                <w:rFonts w:cstheme="minorHAnsi"/>
                 <w:sz w:val="24"/>
                 <w:szCs w:val="24"/>
               </w:rPr>
@@ -7661,19 +8111,21 @@
         </w:tc>
         <w:tc>
           <w:tcPr>
-            <w:tcW w:w="3914" w:type="dxa"/>
+            <w:tcW w:w="3696" w:type="dxa"/>
           </w:tcPr>
           <w:p>
             <w:pPr>
               <w:jc w:val="center"/>
               <w:cnfStyle w:val="000000100000" w:firstRow="0" w:lastRow="0" w:firstColumn="0" w:lastColumn="0" w:oddVBand="0" w:evenVBand="0" w:oddHBand="1" w:evenHBand="0" w:firstRowFirstColumn="0" w:firstRowLastColumn="0" w:lastRowFirstColumn="0" w:lastRowLastColumn="0"/>
               <w:rPr>
-                <w:sz w:val="24"/>
-                <w:szCs w:val="24"/>
-              </w:rPr>
-            </w:pPr>
-            <w:r>
-              <w:rPr>
+                <w:rFonts w:cstheme="minorHAnsi"/>
+                <w:sz w:val="24"/>
+                <w:szCs w:val="24"/>
+              </w:rPr>
+            </w:pPr>
+            <w:r>
+              <w:rPr>
+                <w:rFonts w:cstheme="minorHAnsi"/>
                 <w:sz w:val="24"/>
                 <w:szCs w:val="24"/>
               </w:rPr>
@@ -7685,18 +8137,17 @@
       <w:tr>
         <w:trPr>
           <w:cnfStyle w:val="000000010000" w:firstRow="0" w:lastRow="0" w:firstColumn="0" w:lastColumn="0" w:oddVBand="0" w:evenVBand="0" w:oddHBand="0" w:evenHBand="1" w:firstRowFirstColumn="0" w:firstRowLastColumn="0" w:lastRowFirstColumn="0" w:lastRowLastColumn="0"/>
-          <w:trHeight w:val="304"/>
         </w:trPr>
         <w:tc>
           <w:tcPr>
             <w:cnfStyle w:val="001000000000" w:firstRow="0" w:lastRow="0" w:firstColumn="1" w:lastColumn="0" w:oddVBand="0" w:evenVBand="0" w:oddHBand="0" w:evenHBand="0" w:firstRowFirstColumn="0" w:firstRowLastColumn="0" w:lastRowFirstColumn="0" w:lastRowLastColumn="0"/>
-            <w:tcW w:w="3594" w:type="dxa"/>
+            <w:tcW w:w="3695" w:type="dxa"/>
           </w:tcPr>
           <w:p>
             <w:pPr>
               <w:jc w:val="center"/>
               <w:rPr>
-                <w:rFonts w:asciiTheme="minorHAnsi" w:hAnsiTheme="minorHAnsi"/>
+                <w:rFonts w:asciiTheme="minorHAnsi" w:hAnsiTheme="minorHAnsi" w:cstheme="minorHAnsi"/>
                 <w:b w:val="0"/>
                 <w:sz w:val="24"/>
                 <w:szCs w:val="24"/>
@@ -7704,39 +8155,32 @@
             </w:pPr>
             <w:r>
               <w:rPr>
-                <w:rFonts w:asciiTheme="minorHAnsi" w:hAnsiTheme="minorHAnsi"/>
+                <w:rFonts w:asciiTheme="minorHAnsi" w:hAnsiTheme="minorHAnsi" w:cstheme="minorHAnsi"/>
                 <w:b w:val="0"/>
                 <w:sz w:val="24"/>
                 <w:szCs w:val="24"/>
               </w:rPr>
-              <w:t>Selenium</w:t>
-            </w:r>
-            <w:r>
-              <w:rPr>
-                <w:rFonts w:asciiTheme="minorHAnsi" w:hAnsiTheme="minorHAnsi"/>
-                <w:b w:val="0"/>
-                <w:sz w:val="24"/>
-                <w:szCs w:val="24"/>
-              </w:rPr>
-              <w:t xml:space="preserve"> IDE</w:t>
-            </w:r>
-          </w:p>
-        </w:tc>
-        <w:tc>
-          <w:tcPr>
-            <w:tcW w:w="2864" w:type="dxa"/>
+              <w:t>Selenium IDE</w:t>
+            </w:r>
+          </w:p>
+        </w:tc>
+        <w:tc>
+          <w:tcPr>
+            <w:tcW w:w="3695" w:type="dxa"/>
           </w:tcPr>
           <w:p>
             <w:pPr>
               <w:jc w:val="center"/>
               <w:cnfStyle w:val="000000010000" w:firstRow="0" w:lastRow="0" w:firstColumn="0" w:lastColumn="0" w:oddVBand="0" w:evenVBand="0" w:oddHBand="0" w:evenHBand="1" w:firstRowFirstColumn="0" w:firstRowLastColumn="0" w:lastRowFirstColumn="0" w:lastRowLastColumn="0"/>
               <w:rPr>
-                <w:sz w:val="24"/>
-                <w:szCs w:val="24"/>
-              </w:rPr>
-            </w:pPr>
-            <w:r>
-              <w:rPr>
+                <w:rFonts w:cstheme="minorHAnsi"/>
+                <w:sz w:val="24"/>
+                <w:szCs w:val="24"/>
+              </w:rPr>
+            </w:pPr>
+            <w:r>
+              <w:rPr>
+                <w:rFonts w:cstheme="minorHAnsi"/>
                 <w:sz w:val="24"/>
                 <w:szCs w:val="24"/>
               </w:rPr>
@@ -7746,19 +8190,21 @@
         </w:tc>
         <w:tc>
           <w:tcPr>
-            <w:tcW w:w="3914" w:type="dxa"/>
+            <w:tcW w:w="3696" w:type="dxa"/>
           </w:tcPr>
           <w:p>
             <w:pPr>
               <w:jc w:val="center"/>
               <w:cnfStyle w:val="000000010000" w:firstRow="0" w:lastRow="0" w:firstColumn="0" w:lastColumn="0" w:oddVBand="0" w:evenVBand="0" w:oddHBand="0" w:evenHBand="1" w:firstRowFirstColumn="0" w:firstRowLastColumn="0" w:lastRowFirstColumn="0" w:lastRowLastColumn="0"/>
               <w:rPr>
-                <w:sz w:val="24"/>
-                <w:szCs w:val="24"/>
-              </w:rPr>
-            </w:pPr>
-            <w:r>
-              <w:rPr>
+                <w:rFonts w:cstheme="minorHAnsi"/>
+                <w:sz w:val="24"/>
+                <w:szCs w:val="24"/>
+              </w:rPr>
+            </w:pPr>
+            <w:r>
+              <w:rPr>
+                <w:rFonts w:cstheme="minorHAnsi"/>
                 <w:sz w:val="24"/>
                 <w:szCs w:val="24"/>
               </w:rPr>
@@ -7770,18 +8216,17 @@
       <w:tr>
         <w:trPr>
           <w:cnfStyle w:val="000000100000" w:firstRow="0" w:lastRow="0" w:firstColumn="0" w:lastColumn="0" w:oddVBand="0" w:evenVBand="0" w:oddHBand="1" w:evenHBand="0" w:firstRowFirstColumn="0" w:firstRowLastColumn="0" w:lastRowFirstColumn="0" w:lastRowLastColumn="0"/>
-          <w:trHeight w:val="304"/>
         </w:trPr>
         <w:tc>
           <w:tcPr>
             <w:cnfStyle w:val="001000000000" w:firstRow="0" w:lastRow="0" w:firstColumn="1" w:lastColumn="0" w:oddVBand="0" w:evenVBand="0" w:oddHBand="0" w:evenHBand="0" w:firstRowFirstColumn="0" w:firstRowLastColumn="0" w:lastRowFirstColumn="0" w:lastRowLastColumn="0"/>
-            <w:tcW w:w="3594" w:type="dxa"/>
+            <w:tcW w:w="3695" w:type="dxa"/>
           </w:tcPr>
           <w:p>
             <w:pPr>
               <w:jc w:val="center"/>
               <w:rPr>
-                <w:rFonts w:asciiTheme="minorHAnsi" w:hAnsiTheme="minorHAnsi"/>
+                <w:rFonts w:asciiTheme="minorHAnsi" w:hAnsiTheme="minorHAnsi" w:cstheme="minorHAnsi"/>
                 <w:b w:val="0"/>
                 <w:sz w:val="24"/>
                 <w:szCs w:val="24"/>
@@ -7789,7 +8234,7 @@
             </w:pPr>
             <w:r>
               <w:rPr>
-                <w:rFonts w:asciiTheme="minorHAnsi" w:hAnsiTheme="minorHAnsi"/>
+                <w:rFonts w:asciiTheme="minorHAnsi" w:hAnsiTheme="minorHAnsi" w:cstheme="minorHAnsi"/>
                 <w:b w:val="0"/>
                 <w:sz w:val="24"/>
                 <w:szCs w:val="24"/>
@@ -7800,19 +8245,21 @@
         </w:tc>
         <w:tc>
           <w:tcPr>
-            <w:tcW w:w="2864" w:type="dxa"/>
+            <w:tcW w:w="3695" w:type="dxa"/>
           </w:tcPr>
           <w:p>
             <w:pPr>
               <w:jc w:val="center"/>
               <w:cnfStyle w:val="000000100000" w:firstRow="0" w:lastRow="0" w:firstColumn="0" w:lastColumn="0" w:oddVBand="0" w:evenVBand="0" w:oddHBand="1" w:evenHBand="0" w:firstRowFirstColumn="0" w:firstRowLastColumn="0" w:lastRowFirstColumn="0" w:lastRowLastColumn="0"/>
               <w:rPr>
-                <w:sz w:val="24"/>
-                <w:szCs w:val="24"/>
-              </w:rPr>
-            </w:pPr>
-            <w:r>
-              <w:rPr>
+                <w:rFonts w:cstheme="minorHAnsi"/>
+                <w:sz w:val="24"/>
+                <w:szCs w:val="24"/>
+              </w:rPr>
+            </w:pPr>
+            <w:r>
+              <w:rPr>
+                <w:rFonts w:cstheme="minorHAnsi"/>
                 <w:sz w:val="24"/>
                 <w:szCs w:val="24"/>
               </w:rPr>
@@ -7822,19 +8269,21 @@
         </w:tc>
         <w:tc>
           <w:tcPr>
-            <w:tcW w:w="3914" w:type="dxa"/>
+            <w:tcW w:w="3696" w:type="dxa"/>
           </w:tcPr>
           <w:p>
             <w:pPr>
               <w:jc w:val="center"/>
               <w:cnfStyle w:val="000000100000" w:firstRow="0" w:lastRow="0" w:firstColumn="0" w:lastColumn="0" w:oddVBand="0" w:evenVBand="0" w:oddHBand="1" w:evenHBand="0" w:firstRowFirstColumn="0" w:firstRowLastColumn="0" w:lastRowFirstColumn="0" w:lastRowLastColumn="0"/>
               <w:rPr>
-                <w:sz w:val="24"/>
-                <w:szCs w:val="24"/>
-              </w:rPr>
-            </w:pPr>
-            <w:r>
-              <w:rPr>
+                <w:rFonts w:cstheme="minorHAnsi"/>
+                <w:sz w:val="24"/>
+                <w:szCs w:val="24"/>
+              </w:rPr>
+            </w:pPr>
+            <w:r>
+              <w:rPr>
+                <w:rFonts w:cstheme="minorHAnsi"/>
                 <w:sz w:val="24"/>
                 <w:szCs w:val="24"/>
               </w:rPr>
@@ -7846,18 +8295,17 @@
       <w:tr>
         <w:trPr>
           <w:cnfStyle w:val="000000010000" w:firstRow="0" w:lastRow="0" w:firstColumn="0" w:lastColumn="0" w:oddVBand="0" w:evenVBand="0" w:oddHBand="0" w:evenHBand="1" w:firstRowFirstColumn="0" w:firstRowLastColumn="0" w:lastRowFirstColumn="0" w:lastRowLastColumn="0"/>
-          <w:trHeight w:val="447"/>
         </w:trPr>
         <w:tc>
           <w:tcPr>
             <w:cnfStyle w:val="001000000000" w:firstRow="0" w:lastRow="0" w:firstColumn="1" w:lastColumn="0" w:oddVBand="0" w:evenVBand="0" w:oddHBand="0" w:evenHBand="0" w:firstRowFirstColumn="0" w:firstRowLastColumn="0" w:lastRowFirstColumn="0" w:lastRowLastColumn="0"/>
-            <w:tcW w:w="3594" w:type="dxa"/>
+            <w:tcW w:w="3695" w:type="dxa"/>
           </w:tcPr>
           <w:p>
             <w:pPr>
               <w:jc w:val="center"/>
               <w:rPr>
-                <w:rFonts w:asciiTheme="minorHAnsi" w:hAnsiTheme="minorHAnsi"/>
+                <w:rFonts w:asciiTheme="minorHAnsi" w:hAnsiTheme="minorHAnsi" w:cstheme="minorHAnsi"/>
                 <w:b w:val="0"/>
                 <w:sz w:val="24"/>
                 <w:szCs w:val="24"/>
@@ -7865,7 +8313,7 @@
             </w:pPr>
             <w:r>
               <w:rPr>
-                <w:rFonts w:asciiTheme="minorHAnsi" w:hAnsiTheme="minorHAnsi"/>
+                <w:rFonts w:asciiTheme="minorHAnsi" w:hAnsiTheme="minorHAnsi" w:cstheme="minorHAnsi"/>
                 <w:b w:val="0"/>
                 <w:sz w:val="24"/>
                 <w:szCs w:val="24"/>
@@ -7876,19 +8324,21 @@
         </w:tc>
         <w:tc>
           <w:tcPr>
-            <w:tcW w:w="2864" w:type="dxa"/>
+            <w:tcW w:w="3695" w:type="dxa"/>
           </w:tcPr>
           <w:p>
             <w:pPr>
               <w:jc w:val="center"/>
               <w:cnfStyle w:val="000000010000" w:firstRow="0" w:lastRow="0" w:firstColumn="0" w:lastColumn="0" w:oddVBand="0" w:evenVBand="0" w:oddHBand="0" w:evenHBand="1" w:firstRowFirstColumn="0" w:firstRowLastColumn="0" w:lastRowFirstColumn="0" w:lastRowLastColumn="0"/>
               <w:rPr>
-                <w:sz w:val="24"/>
-                <w:szCs w:val="24"/>
-              </w:rPr>
-            </w:pPr>
-            <w:r>
-              <w:rPr>
+                <w:rFonts w:cstheme="minorHAnsi"/>
+                <w:sz w:val="24"/>
+                <w:szCs w:val="24"/>
+              </w:rPr>
+            </w:pPr>
+            <w:r>
+              <w:rPr>
+                <w:rFonts w:cstheme="minorHAnsi"/>
                 <w:sz w:val="24"/>
                 <w:szCs w:val="24"/>
               </w:rPr>
@@ -7898,32 +8348,180 @@
         </w:tc>
         <w:tc>
           <w:tcPr>
-            <w:tcW w:w="3914" w:type="dxa"/>
-          </w:tcPr>
-          <w:p>
-            <w:pPr>
-              <w:pStyle w:val="Heading4"/>
-              <w:shd w:val="clear" w:color="auto" w:fill="FFFFFF"/>
-              <w:spacing w:before="0" w:after="150"/>
+            <w:tcW w:w="3696" w:type="dxa"/>
+          </w:tcPr>
+          <w:p>
+            <w:pPr>
               <w:jc w:val="center"/>
-              <w:outlineLvl w:val="3"/>
               <w:cnfStyle w:val="000000010000" w:firstRow="0" w:lastRow="0" w:firstColumn="0" w:lastColumn="0" w:oddVBand="0" w:evenVBand="0" w:oddHBand="0" w:evenHBand="1" w:firstRowFirstColumn="0" w:firstRowLastColumn="0" w:lastRowFirstColumn="0" w:lastRowLastColumn="0"/>
               <w:rPr>
-                <w:sz w:val="24"/>
-                <w:szCs w:val="24"/>
-              </w:rPr>
-            </w:pPr>
-            <w:r>
+                <w:rFonts w:cstheme="minorHAnsi"/>
+                <w:sz w:val="24"/>
+                <w:szCs w:val="24"/>
+              </w:rPr>
+            </w:pPr>
+            <w:r>
+              <w:rPr>
+                <w:rFonts w:cstheme="minorHAnsi"/>
+                <w:bCs/>
+                <w:color w:val="000000"/>
+                <w:sz w:val="24"/>
+                <w:szCs w:val="24"/>
+              </w:rPr>
+              <w:t>2015.3.1015</w:t>
+            </w:r>
+          </w:p>
+        </w:tc>
+      </w:tr>
+      <w:tr>
+        <w:trPr>
+          <w:cnfStyle w:val="000000100000" w:firstRow="0" w:lastRow="0" w:firstColumn="0" w:lastColumn="0" w:oddVBand="0" w:evenVBand="0" w:oddHBand="1" w:evenHBand="0" w:firstRowFirstColumn="0" w:firstRowLastColumn="0" w:lastRowFirstColumn="0" w:lastRowLastColumn="0"/>
+        </w:trPr>
+        <w:tc>
+          <w:tcPr>
+            <w:cnfStyle w:val="001000000000" w:firstRow="0" w:lastRow="0" w:firstColumn="1" w:lastColumn="0" w:oddVBand="0" w:evenVBand="0" w:oddHBand="0" w:evenHBand="0" w:firstRowFirstColumn="0" w:firstRowLastColumn="0" w:lastRowFirstColumn="0" w:lastRowLastColumn="0"/>
+            <w:tcW w:w="3695" w:type="dxa"/>
+          </w:tcPr>
+          <w:p>
+            <w:pPr>
+              <w:jc w:val="center"/>
               <w:rPr>
                 <w:rFonts w:asciiTheme="minorHAnsi" w:hAnsiTheme="minorHAnsi" w:cstheme="minorHAnsi"/>
+                <w:b w:val="0"/>
+                <w:sz w:val="24"/>
+                <w:szCs w:val="24"/>
+              </w:rPr>
+            </w:pPr>
+            <w:r>
+              <w:rPr>
+                <w:rFonts w:asciiTheme="minorHAnsi" w:hAnsiTheme="minorHAnsi" w:cstheme="minorHAnsi"/>
+                <w:b w:val="0"/>
+                <w:sz w:val="24"/>
+                <w:szCs w:val="24"/>
+              </w:rPr>
+              <w:t>Telerik testing framework</w:t>
+            </w:r>
+          </w:p>
+        </w:tc>
+        <w:tc>
+          <w:tcPr>
+            <w:tcW w:w="3695" w:type="dxa"/>
+          </w:tcPr>
+          <w:p>
+            <w:pPr>
+              <w:jc w:val="center"/>
+              <w:cnfStyle w:val="000000100000" w:firstRow="0" w:lastRow="0" w:firstColumn="0" w:lastColumn="0" w:oddVBand="0" w:evenVBand="0" w:oddHBand="1" w:evenHBand="0" w:firstRowFirstColumn="0" w:firstRowLastColumn="0" w:lastRowFirstColumn="0" w:lastRowLastColumn="0"/>
+              <w:rPr>
+                <w:rFonts w:cstheme="minorHAnsi"/>
+                <w:sz w:val="24"/>
+                <w:szCs w:val="24"/>
+              </w:rPr>
+            </w:pPr>
+            <w:r>
+              <w:rPr>
+                <w:rFonts w:cstheme="minorHAnsi"/>
+                <w:sz w:val="24"/>
+                <w:szCs w:val="24"/>
+              </w:rPr>
+              <w:t>Telerik</w:t>
+            </w:r>
+          </w:p>
+        </w:tc>
+        <w:tc>
+          <w:tcPr>
+            <w:tcW w:w="3696" w:type="dxa"/>
+          </w:tcPr>
+          <w:p>
+            <w:pPr>
+              <w:jc w:val="center"/>
+              <w:cnfStyle w:val="000000100000" w:firstRow="0" w:lastRow="0" w:firstColumn="0" w:lastColumn="0" w:oddVBand="0" w:evenVBand="0" w:oddHBand="1" w:evenHBand="0" w:firstRowFirstColumn="0" w:firstRowLastColumn="0" w:lastRowFirstColumn="0" w:lastRowLastColumn="0"/>
+              <w:rPr>
+                <w:rFonts w:cstheme="minorHAnsi"/>
+                <w:sz w:val="24"/>
+                <w:szCs w:val="24"/>
+              </w:rPr>
+            </w:pPr>
+            <w:r>
+              <w:rPr>
+                <w:rFonts w:cstheme="minorHAnsi"/>
                 <w:bCs/>
-                <w:i w:val="0"/>
                 <w:color w:val="000000"/>
                 <w:sz w:val="24"/>
                 <w:szCs w:val="24"/>
               </w:rPr>
               <w:t>2015.3.1015</w:t>
             </w:r>
+          </w:p>
+        </w:tc>
+      </w:tr>
+      <w:tr>
+        <w:trPr>
+          <w:cnfStyle w:val="000000010000" w:firstRow="0" w:lastRow="0" w:firstColumn="0" w:lastColumn="0" w:oddVBand="0" w:evenVBand="0" w:oddHBand="0" w:evenHBand="1" w:firstRowFirstColumn="0" w:firstRowLastColumn="0" w:lastRowFirstColumn="0" w:lastRowLastColumn="0"/>
+        </w:trPr>
+        <w:tc>
+          <w:tcPr>
+            <w:cnfStyle w:val="001000000000" w:firstRow="0" w:lastRow="0" w:firstColumn="1" w:lastColumn="0" w:oddVBand="0" w:evenVBand="0" w:oddHBand="0" w:evenHBand="0" w:firstRowFirstColumn="0" w:firstRowLastColumn="0" w:lastRowFirstColumn="0" w:lastRowLastColumn="0"/>
+            <w:tcW w:w="3695" w:type="dxa"/>
+          </w:tcPr>
+          <w:p>
+            <w:pPr>
+              <w:jc w:val="center"/>
+              <w:rPr>
+                <w:rFonts w:asciiTheme="minorHAnsi" w:hAnsiTheme="minorHAnsi" w:cstheme="minorHAnsi"/>
+                <w:b w:val="0"/>
+                <w:sz w:val="24"/>
+                <w:szCs w:val="24"/>
+              </w:rPr>
+            </w:pPr>
+            <w:r>
+              <w:rPr>
+                <w:rFonts w:asciiTheme="minorHAnsi" w:hAnsiTheme="minorHAnsi" w:cstheme="minorHAnsi"/>
+                <w:b w:val="0"/>
+                <w:sz w:val="24"/>
+                <w:szCs w:val="24"/>
+              </w:rPr>
+              <w:t>Visual Studio</w:t>
+            </w:r>
+          </w:p>
+        </w:tc>
+        <w:tc>
+          <w:tcPr>
+            <w:tcW w:w="3695" w:type="dxa"/>
+          </w:tcPr>
+          <w:p>
+            <w:pPr>
+              <w:jc w:val="center"/>
+              <w:cnfStyle w:val="000000010000" w:firstRow="0" w:lastRow="0" w:firstColumn="0" w:lastColumn="0" w:oddVBand="0" w:evenVBand="0" w:oddHBand="0" w:evenHBand="1" w:firstRowFirstColumn="0" w:firstRowLastColumn="0" w:lastRowFirstColumn="0" w:lastRowLastColumn="0"/>
+              <w:rPr>
+                <w:rFonts w:cstheme="minorHAnsi"/>
+                <w:sz w:val="24"/>
+                <w:szCs w:val="24"/>
+              </w:rPr>
+            </w:pPr>
+            <w:r>
+              <w:rPr>
+                <w:rFonts w:cstheme="minorHAnsi"/>
+                <w:sz w:val="24"/>
+                <w:szCs w:val="24"/>
+              </w:rPr>
+              <w:t>Microsoft</w:t>
+            </w:r>
+          </w:p>
+        </w:tc>
+        <w:tc>
+          <w:tcPr>
+            <w:tcW w:w="3696" w:type="dxa"/>
+          </w:tcPr>
+          <w:p>
+            <w:pPr>
+              <w:jc w:val="center"/>
+              <w:cnfStyle w:val="000000010000" w:firstRow="0" w:lastRow="0" w:firstColumn="0" w:lastColumn="0" w:oddVBand="0" w:evenVBand="0" w:oddHBand="0" w:evenHBand="1" w:firstRowFirstColumn="0" w:firstRowLastColumn="0" w:lastRowFirstColumn="0" w:lastRowLastColumn="0"/>
+              <w:rPr>
+                <w:rFonts w:cstheme="minorHAnsi"/>
+                <w:sz w:val="24"/>
+                <w:szCs w:val="24"/>
+              </w:rPr>
+            </w:pPr>
           </w:p>
         </w:tc>
       </w:tr>
@@ -7995,7 +8593,7 @@
         </w:tcPr>
         <w:p>
           <w:pPr>
-            <w:pStyle w:val="Footer"/>
+            <w:pStyle w:val="a7"/>
             <w:jc w:val="right"/>
             <w:rPr>
               <w:b/>
@@ -8021,7 +8619,7 @@
               <w:sz w:val="32"/>
               <w:szCs w:val="32"/>
             </w:rPr>
-            <w:t>1</w:t>
+            <w:t>10</w:t>
           </w:r>
           <w:r>
             <w:rPr>
@@ -8041,7 +8639,7 @@
         </w:tcPr>
         <w:p>
           <w:pPr>
-            <w:pStyle w:val="Footer"/>
+            <w:pStyle w:val="a7"/>
           </w:pPr>
         </w:p>
       </w:tc>
@@ -8049,7 +8647,7 @@
   </w:tbl>
   <w:p>
     <w:pPr>
-      <w:pStyle w:val="Footer"/>
+      <w:pStyle w:val="a7"/>
     </w:pPr>
   </w:p>
 </w:ftr>
@@ -8103,7 +8701,7 @@
     <w:sdtContent>
       <w:p>
         <w:pPr>
-          <w:pStyle w:val="Header"/>
+          <w:pStyle w:val="a5"/>
           <w:tabs>
             <w:tab w:val="left" w:pos="2580"/>
             <w:tab w:val="left" w:pos="2985"/>
@@ -8149,7 +8747,7 @@
     <w:sdtContent>
       <w:p>
         <w:pPr>
-          <w:pStyle w:val="Header"/>
+          <w:pStyle w:val="a5"/>
           <w:tabs>
             <w:tab w:val="left" w:pos="2580"/>
             <w:tab w:val="left" w:pos="2985"/>
@@ -8187,7 +8785,7 @@
     <w:sdtContent>
       <w:p>
         <w:pPr>
-          <w:pStyle w:val="Header"/>
+          <w:pStyle w:val="a5"/>
           <w:pBdr>
             <w:bottom w:val="single" w:sz="4" w:space="1" w:color="A5A5A5" w:themeColor="background1" w:themeShade="A5"/>
           </w:pBdr>
@@ -8213,7 +8811,7 @@
   </w:sdt>
   <w:p>
     <w:pPr>
-      <w:pStyle w:val="Header"/>
+      <w:pStyle w:val="a5"/>
     </w:pPr>
   </w:p>
 </w:hdr>
@@ -12473,16 +13071,16 @@
     <w:lsdException w:name="List Table 6 Colorful Accent 6" w:uiPriority="51"/>
     <w:lsdException w:name="List Table 7 Colorful Accent 6" w:uiPriority="52"/>
   </w:latentStyles>
-  <w:style w:type="paragraph" w:default="1" w:styleId="Normal">
+  <w:style w:type="paragraph" w:default="1" w:styleId="a">
     <w:name w:val="Normal"/>
     <w:qFormat/>
     <w:rsid w:val="004A6EAA"/>
   </w:style>
-  <w:style w:type="paragraph" w:styleId="Heading1">
+  <w:style w:type="paragraph" w:styleId="1">
     <w:name w:val="heading 1"/>
-    <w:basedOn w:val="Normal"/>
-    <w:next w:val="Normal"/>
-    <w:link w:val="Heading1Char"/>
+    <w:basedOn w:val="a"/>
+    <w:next w:val="a"/>
+    <w:link w:val="10"/>
     <w:uiPriority w:val="9"/>
     <w:qFormat/>
     <w:rsid w:val="00800DD1"/>
@@ -12499,11 +13097,11 @@
       <w:szCs w:val="32"/>
     </w:rPr>
   </w:style>
-  <w:style w:type="paragraph" w:styleId="Heading4">
+  <w:style w:type="paragraph" w:styleId="4">
     <w:name w:val="heading 4"/>
-    <w:basedOn w:val="Normal"/>
-    <w:next w:val="Normal"/>
-    <w:link w:val="Heading4Char"/>
+    <w:basedOn w:val="a"/>
+    <w:next w:val="a"/>
+    <w:link w:val="40"/>
     <w:uiPriority w:val="9"/>
     <w:unhideWhenUsed/>
     <w:qFormat/>
@@ -12521,13 +13119,13 @@
       <w:color w:val="365F91" w:themeColor="accent1" w:themeShade="BF"/>
     </w:rPr>
   </w:style>
-  <w:style w:type="character" w:default="1" w:styleId="DefaultParagraphFont">
+  <w:style w:type="character" w:default="1" w:styleId="a0">
     <w:name w:val="Default Paragraph Font"/>
     <w:uiPriority w:val="1"/>
     <w:semiHidden/>
     <w:unhideWhenUsed/>
   </w:style>
-  <w:style w:type="table" w:default="1" w:styleId="TableNormal">
+  <w:style w:type="table" w:default="1" w:styleId="a1">
     <w:name w:val="Normal Table"/>
     <w:uiPriority w:val="99"/>
     <w:semiHidden/>
@@ -12542,15 +13140,15 @@
       </w:tblCellMar>
     </w:tblPr>
   </w:style>
-  <w:style w:type="numbering" w:default="1" w:styleId="NoList">
+  <w:style w:type="numbering" w:default="1" w:styleId="a2">
     <w:name w:val="No List"/>
     <w:uiPriority w:val="99"/>
     <w:semiHidden/>
     <w:unhideWhenUsed/>
   </w:style>
-  <w:style w:type="table" w:styleId="TableGrid">
+  <w:style w:type="table" w:styleId="a3">
     <w:name w:val="Table Grid"/>
-    <w:basedOn w:val="TableNormal"/>
+    <w:basedOn w:val="a1"/>
     <w:uiPriority w:val="59"/>
     <w:rsid w:val="00F26BC2"/>
     <w:pPr>
@@ -12576,7 +13174,7 @@
   </w:style>
   <w:style w:type="table" w:customStyle="1" w:styleId="LightShading1">
     <w:name w:val="Light Shading1"/>
-    <w:basedOn w:val="TableNormal"/>
+    <w:basedOn w:val="a1"/>
     <w:uiPriority w:val="60"/>
     <w:rsid w:val="00F26BC2"/>
     <w:pPr>
@@ -12677,9 +13275,9 @@
       </w:tcPr>
     </w:tblStylePr>
   </w:style>
-  <w:style w:type="table" w:styleId="LightList-Accent5">
+  <w:style w:type="table" w:styleId="-5">
     <w:name w:val="Light List Accent 5"/>
-    <w:basedOn w:val="TableNormal"/>
+    <w:basedOn w:val="a1"/>
     <w:uiPriority w:val="61"/>
     <w:rsid w:val="00F26BC2"/>
     <w:pPr>
@@ -12769,9 +13367,9 @@
       </w:tcPr>
     </w:tblStylePr>
   </w:style>
-  <w:style w:type="table" w:styleId="MediumGrid3-Accent1">
+  <w:style w:type="table" w:styleId="3-1">
     <w:name w:val="Medium Grid 3 Accent 1"/>
-    <w:basedOn w:val="TableNormal"/>
+    <w:basedOn w:val="a1"/>
     <w:uiPriority w:val="69"/>
     <w:rsid w:val="00F26BC2"/>
     <w:pPr>
@@ -12910,9 +13508,9 @@
       </w:tcPr>
     </w:tblStylePr>
   </w:style>
-  <w:style w:type="table" w:styleId="ColorfulGrid-Accent1">
+  <w:style w:type="table" w:styleId="-1">
     <w:name w:val="Colorful Grid Accent 1"/>
-    <w:basedOn w:val="TableNormal"/>
+    <w:basedOn w:val="a1"/>
     <w:uiPriority w:val="73"/>
     <w:rsid w:val="00F26BC2"/>
     <w:pPr>
@@ -12990,9 +13588,9 @@
       </w:tcPr>
     </w:tblStylePr>
   </w:style>
-  <w:style w:type="table" w:styleId="MediumGrid2-Accent1">
+  <w:style w:type="table" w:styleId="2-1">
     <w:name w:val="Medium Grid 2 Accent 1"/>
-    <w:basedOn w:val="TableNormal"/>
+    <w:basedOn w:val="a1"/>
     <w:uiPriority w:val="68"/>
     <w:rsid w:val="00F26BC2"/>
     <w:pPr>
@@ -13115,9 +13713,9 @@
       </w:tcPr>
     </w:tblStylePr>
   </w:style>
-  <w:style w:type="paragraph" w:styleId="ListParagraph">
+  <w:style w:type="paragraph" w:styleId="a4">
     <w:name w:val="List Paragraph"/>
-    <w:basedOn w:val="Normal"/>
+    <w:basedOn w:val="a"/>
     <w:uiPriority w:val="34"/>
     <w:qFormat/>
     <w:rsid w:val="00F26BC2"/>
@@ -13128,7 +13726,7 @@
   </w:style>
   <w:style w:type="table" w:customStyle="1" w:styleId="-11">
     <w:name w:val="Светъл лист - Акцент 11"/>
-    <w:basedOn w:val="TableNormal"/>
+    <w:basedOn w:val="a1"/>
     <w:uiPriority w:val="61"/>
     <w:rsid w:val="00F7138B"/>
     <w:pPr>
@@ -13218,9 +13816,9 @@
       </w:tcPr>
     </w:tblStylePr>
   </w:style>
-  <w:style w:type="table" w:styleId="LightGrid-Accent5">
+  <w:style w:type="table" w:styleId="-50">
     <w:name w:val="Light Grid Accent 5"/>
-    <w:basedOn w:val="TableNormal"/>
+    <w:basedOn w:val="a1"/>
     <w:uiPriority w:val="62"/>
     <w:rsid w:val="00F7138B"/>
     <w:pPr>
@@ -13350,7 +13948,7 @@
   </w:style>
   <w:style w:type="table" w:customStyle="1" w:styleId="-110">
     <w:name w:val="Светла мрежа - Акцент 11"/>
-    <w:basedOn w:val="TableNormal"/>
+    <w:basedOn w:val="a1"/>
     <w:uiPriority w:val="62"/>
     <w:rsid w:val="00643582"/>
     <w:pPr>
@@ -13478,10 +14076,10 @@
       </w:tcPr>
     </w:tblStylePr>
   </w:style>
-  <w:style w:type="paragraph" w:styleId="Header">
+  <w:style w:type="paragraph" w:styleId="a5">
     <w:name w:val="header"/>
-    <w:basedOn w:val="Normal"/>
-    <w:link w:val="HeaderChar"/>
+    <w:basedOn w:val="a"/>
+    <w:link w:val="a6"/>
     <w:uiPriority w:val="99"/>
     <w:unhideWhenUsed/>
     <w:rsid w:val="00F8522F"/>
@@ -13493,17 +14091,17 @@
       <w:spacing w:after="0" w:line="240" w:lineRule="auto"/>
     </w:pPr>
   </w:style>
-  <w:style w:type="character" w:customStyle="1" w:styleId="HeaderChar">
-    <w:name w:val="Header Char"/>
-    <w:basedOn w:val="DefaultParagraphFont"/>
-    <w:link w:val="Header"/>
+  <w:style w:type="character" w:customStyle="1" w:styleId="a6">
+    <w:name w:val="Горен колонтитул Знак"/>
+    <w:basedOn w:val="a0"/>
+    <w:link w:val="a5"/>
     <w:uiPriority w:val="99"/>
     <w:rsid w:val="00F8522F"/>
   </w:style>
-  <w:style w:type="paragraph" w:styleId="Footer">
+  <w:style w:type="paragraph" w:styleId="a7">
     <w:name w:val="footer"/>
-    <w:basedOn w:val="Normal"/>
-    <w:link w:val="FooterChar"/>
+    <w:basedOn w:val="a"/>
+    <w:link w:val="a8"/>
     <w:uiPriority w:val="99"/>
     <w:unhideWhenUsed/>
     <w:rsid w:val="00F8522F"/>
@@ -13515,17 +14113,17 @@
       <w:spacing w:after="0" w:line="240" w:lineRule="auto"/>
     </w:pPr>
   </w:style>
-  <w:style w:type="character" w:customStyle="1" w:styleId="FooterChar">
-    <w:name w:val="Footer Char"/>
-    <w:basedOn w:val="DefaultParagraphFont"/>
-    <w:link w:val="Footer"/>
+  <w:style w:type="character" w:customStyle="1" w:styleId="a8">
+    <w:name w:val="Долен колонтитул Знак"/>
+    <w:basedOn w:val="a0"/>
+    <w:link w:val="a7"/>
     <w:uiPriority w:val="99"/>
     <w:rsid w:val="00F8522F"/>
   </w:style>
-  <w:style w:type="paragraph" w:styleId="BalloonText">
+  <w:style w:type="paragraph" w:styleId="a9">
     <w:name w:val="Balloon Text"/>
-    <w:basedOn w:val="Normal"/>
-    <w:link w:val="BalloonTextChar"/>
+    <w:basedOn w:val="a"/>
+    <w:link w:val="aa"/>
     <w:uiPriority w:val="99"/>
     <w:semiHidden/>
     <w:unhideWhenUsed/>
@@ -13539,10 +14137,10 @@
       <w:szCs w:val="16"/>
     </w:rPr>
   </w:style>
-  <w:style w:type="character" w:customStyle="1" w:styleId="BalloonTextChar">
-    <w:name w:val="Balloon Text Char"/>
-    <w:basedOn w:val="DefaultParagraphFont"/>
-    <w:link w:val="BalloonText"/>
+  <w:style w:type="character" w:customStyle="1" w:styleId="aa">
+    <w:name w:val="Изнесен текст Знак"/>
+    <w:basedOn w:val="a0"/>
+    <w:link w:val="a9"/>
     <w:uiPriority w:val="99"/>
     <w:semiHidden/>
     <w:rsid w:val="00F8522F"/>
@@ -13552,9 +14150,9 @@
       <w:szCs w:val="16"/>
     </w:rPr>
   </w:style>
-  <w:style w:type="paragraph" w:styleId="NoSpacing">
+  <w:style w:type="paragraph" w:styleId="ab">
     <w:name w:val="No Spacing"/>
-    <w:link w:val="NoSpacingChar"/>
+    <w:link w:val="ac"/>
     <w:uiPriority w:val="1"/>
     <w:qFormat/>
     <w:rsid w:val="00F8522F"/>
@@ -13565,19 +14163,19 @@
       <w:rFonts w:eastAsiaTheme="minorEastAsia"/>
     </w:rPr>
   </w:style>
-  <w:style w:type="character" w:customStyle="1" w:styleId="NoSpacingChar">
-    <w:name w:val="No Spacing Char"/>
-    <w:basedOn w:val="DefaultParagraphFont"/>
-    <w:link w:val="NoSpacing"/>
+  <w:style w:type="character" w:customStyle="1" w:styleId="ac">
+    <w:name w:val="Без разредка Знак"/>
+    <w:basedOn w:val="a0"/>
+    <w:link w:val="ab"/>
     <w:uiPriority w:val="1"/>
     <w:rsid w:val="00F8522F"/>
     <w:rPr>
       <w:rFonts w:eastAsiaTheme="minorEastAsia"/>
     </w:rPr>
   </w:style>
-  <w:style w:type="character" w:styleId="Hyperlink">
+  <w:style w:type="character" w:styleId="ad">
     <w:name w:val="Hyperlink"/>
-    <w:basedOn w:val="DefaultParagraphFont"/>
+    <w:basedOn w:val="a0"/>
     <w:uiPriority w:val="99"/>
     <w:unhideWhenUsed/>
     <w:rsid w:val="00500B85"/>
@@ -13586,10 +14184,10 @@
       <w:u w:val="single"/>
     </w:rPr>
   </w:style>
-  <w:style w:type="character" w:customStyle="1" w:styleId="Heading1Char">
-    <w:name w:val="Heading 1 Char"/>
-    <w:basedOn w:val="DefaultParagraphFont"/>
-    <w:link w:val="Heading1"/>
+  <w:style w:type="character" w:customStyle="1" w:styleId="10">
+    <w:name w:val="Заглавие 1 Знак"/>
+    <w:basedOn w:val="a0"/>
+    <w:link w:val="1"/>
     <w:uiPriority w:val="9"/>
     <w:rsid w:val="00800DD1"/>
     <w:rPr>
@@ -13601,7 +14199,7 @@
   </w:style>
   <w:style w:type="table" w:customStyle="1" w:styleId="651">
     <w:name w:val="Таблица с мрежа 6 цветна – акцентиране 51"/>
-    <w:basedOn w:val="TableNormal"/>
+    <w:basedOn w:val="a1"/>
     <w:uiPriority w:val="51"/>
     <w:rsid w:val="00F95544"/>
     <w:pPr>
@@ -13678,10 +14276,10 @@
       </w:tcPr>
     </w:tblStylePr>
   </w:style>
-  <w:style w:type="character" w:customStyle="1" w:styleId="Heading4Char">
-    <w:name w:val="Heading 4 Char"/>
-    <w:basedOn w:val="DefaultParagraphFont"/>
-    <w:link w:val="Heading4"/>
+  <w:style w:type="character" w:customStyle="1" w:styleId="40">
+    <w:name w:val="Заглавие 4 Знак"/>
+    <w:basedOn w:val="a0"/>
+    <w:link w:val="4"/>
     <w:uiPriority w:val="9"/>
     <w:rsid w:val="00271C1C"/>
     <w:rPr>
@@ -13844,7 +14442,7 @@
     <w:sig w:usb0="E1002EFF" w:usb1="C000605B" w:usb2="00000029" w:usb3="00000000" w:csb0="000101FF" w:csb1="00000000"/>
   </w:font>
   <w:font w:name="Helvetica">
-    <w:panose1 w:val="020B0504020202020204"/>
+    <w:panose1 w:val="020B0604020202020204"/>
     <w:charset w:val="00"/>
     <w:family w:val="swiss"/>
     <w:notTrueType/>
@@ -13880,10 +14478,10 @@
   </w:compat>
   <w:rsids>
     <w:rsidRoot w:val="00AF7B20"/>
-    <w:rsid w:val="000A40A5"/>
     <w:rsid w:val="00121770"/>
     <w:rsid w:val="00142C2B"/>
     <w:rsid w:val="0027123F"/>
+    <w:rsid w:val="002C1667"/>
     <w:rsid w:val="00356BF7"/>
     <w:rsid w:val="0042634E"/>
     <w:rsid w:val="006B2A2F"/>
@@ -13898,6 +14496,7 @@
     <w:rsid w:val="00DD20EB"/>
     <w:rsid w:val="00E04ACA"/>
     <w:rsid w:val="00E2766B"/>
+    <w:rsid w:val="00FC2F03"/>
   </w:rsids>
   <m:mathPr>
     <m:mathFont m:val="Cambria Math"/>
@@ -13914,8 +14513,8 @@
   </m:mathPr>
   <w:themeFontLang w:val="en-US"/>
   <w:clrSchemeMapping w:bg1="light1" w:t1="dark1" w:bg2="light2" w:t2="dark2" w:accent1="accent1" w:accent2="accent2" w:accent3="accent3" w:accent4="accent4" w:accent5="accent5" w:accent6="accent6" w:hyperlink="hyperlink" w:followedHyperlink="followedHyperlink"/>
-  <w:decimalSymbol w:val=","/>
-  <w:listSeparator w:val=";"/>
+  <w:decimalSymbol w:val="."/>
+  <w:listSeparator w:val=","/>
 </w:settings>
 </file>
 
@@ -14309,18 +14908,18 @@
     <w:lsdException w:name="List Table 6 Colorful Accent 6" w:uiPriority="51"/>
     <w:lsdException w:name="List Table 7 Colorful Accent 6" w:uiPriority="52"/>
   </w:latentStyles>
-  <w:style w:type="paragraph" w:default="1" w:styleId="Normal">
+  <w:style w:type="paragraph" w:default="1" w:styleId="a">
     <w:name w:val="Normal"/>
     <w:qFormat/>
     <w:rsid w:val="00CA79A8"/>
   </w:style>
-  <w:style w:type="character" w:default="1" w:styleId="DefaultParagraphFont">
+  <w:style w:type="character" w:default="1" w:styleId="a0">
     <w:name w:val="Default Paragraph Font"/>
     <w:uiPriority w:val="1"/>
     <w:semiHidden/>
     <w:unhideWhenUsed/>
   </w:style>
-  <w:style w:type="table" w:default="1" w:styleId="TableNormal">
+  <w:style w:type="table" w:default="1" w:styleId="a1">
     <w:name w:val="Normal Table"/>
     <w:uiPriority w:val="99"/>
     <w:semiHidden/>
@@ -14335,7 +14934,7 @@
       </w:tblCellMar>
     </w:tblPr>
   </w:style>
-  <w:style w:type="numbering" w:default="1" w:styleId="NoList">
+  <w:style w:type="numbering" w:default="1" w:styleId="a2">
     <w:name w:val="No List"/>
     <w:uiPriority w:val="99"/>
     <w:semiHidden/>
@@ -14674,7 +15273,7 @@
 </file>
 
 <file path=customXml/itemProps1.xml><?xml version="1.0" encoding="utf-8"?>
-<ds:datastoreItem xmlns:ds="http://schemas.openxmlformats.org/officeDocument/2006/customXml" ds:itemID="{621898FC-2A6D-4A02-BD88-DECE7008D473}">
+<ds:datastoreItem xmlns:ds="http://schemas.openxmlformats.org/officeDocument/2006/customXml" ds:itemID="{9CABA628-0D61-436B-BBF0-BBA52F61AC32}">
   <ds:schemaRefs>
     <ds:schemaRef ds:uri="http://schemas.openxmlformats.org/officeDocument/2006/bibliography"/>
   </ds:schemaRefs>

</xml_diff>

<commit_message>
Bug priority descriptio added
</commit_message>
<xml_diff>
--- a/TestPlan/Test-Plan-Team-Lich-Week_3.docx
+++ b/TestPlan/Test-Plan-Team-Lich-Week_3.docx
@@ -2097,6 +2097,12 @@
           <w:r>
             <w:ptab w:relativeTo="margin" w:alignment="right" w:leader="dot"/>
           </w:r>
+          <w:r>
+            <w:rPr>
+              <w:i/>
+            </w:rPr>
+            <w:t>12</w:t>
+          </w:r>
         </w:p>
       </w:sdtContent>
     </w:sdt>
@@ -3665,23 +3671,7 @@
           <w:sz w:val="24"/>
           <w:szCs w:val="24"/>
         </w:rPr>
-        <w:t xml:space="preserve">The following risks have been identified and the appropriate efforts to mitigate the impact on the project are </w:t>
-      </w:r>
-      <w:proofErr w:type="gramStart"/>
-      <w:r>
-        <w:rPr>
-          <w:sz w:val="24"/>
-          <w:szCs w:val="24"/>
-        </w:rPr>
-        <w:t>identified</w:t>
-      </w:r>
-      <w:proofErr w:type="gramEnd"/>
-      <w:r>
-        <w:rPr>
-          <w:sz w:val="24"/>
-          <w:szCs w:val="24"/>
-        </w:rPr>
-        <w:t>. The impact is a relative – High, Medium and Low.</w:t>
+        <w:t>The following risks have been identified and the appropriate efforts to mitigate the impact on the project are identified. The impact is a relative – High, Medium and Low.</w:t>
       </w:r>
     </w:p>
     <w:p>
@@ -6778,7 +6768,25 @@
                 <w:sz w:val="24"/>
                 <w:szCs w:val="24"/>
               </w:rPr>
-              <w:t xml:space="preserve"> test framework</w:t>
+              <w:t xml:space="preserve"> test</w:t>
+            </w:r>
+            <w:r>
+              <w:rPr>
+                <w:rFonts w:asciiTheme="minorHAnsi" w:hAnsiTheme="minorHAnsi"/>
+                <w:b w:val="0"/>
+                <w:sz w:val="24"/>
+                <w:szCs w:val="24"/>
+              </w:rPr>
+              <w:t>ing</w:t>
+            </w:r>
+            <w:r>
+              <w:rPr>
+                <w:rFonts w:asciiTheme="minorHAnsi" w:hAnsiTheme="minorHAnsi"/>
+                <w:b w:val="0"/>
+                <w:sz w:val="24"/>
+                <w:szCs w:val="24"/>
+              </w:rPr>
+              <w:t xml:space="preserve"> framework</w:t>
             </w:r>
           </w:p>
         </w:tc>
@@ -7606,37 +7614,21 @@
           <w:sz w:val="28"/>
           <w:szCs w:val="28"/>
         </w:rPr>
+        <w:t xml:space="preserve">    </w:t>
+      </w:r>
+      <w:r>
+        <w:rPr>
+          <w:b/>
+          <w:color w:val="17365D" w:themeColor="text2" w:themeShade="BF"/>
+          <w:sz w:val="28"/>
+          <w:szCs w:val="28"/>
+        </w:rPr>
         <w:t xml:space="preserve">Defect tracking </w:t>
       </w:r>
     </w:p>
     <w:p>
       <w:pPr>
         <w:ind w:left="426"/>
-        <w:rPr>
-          <w:rFonts w:cs="Arial"/>
-          <w:color w:val="000000"/>
-          <w:sz w:val="24"/>
-          <w:szCs w:val="24"/>
-          <w:shd w:val="clear" w:color="auto" w:fill="FFFFFF"/>
-        </w:rPr>
-      </w:pPr>
-      <w:proofErr w:type="spellStart"/>
-      <w:r>
-        <w:rPr>
-          <w:sz w:val="24"/>
-          <w:szCs w:val="24"/>
-        </w:rPr>
-        <w:t>Telerik</w:t>
-      </w:r>
-      <w:proofErr w:type="spellEnd"/>
-      <w:r>
-        <w:rPr>
-          <w:sz w:val="24"/>
-          <w:szCs w:val="24"/>
-        </w:rPr>
-        <w:t xml:space="preserve"> Team Pulse will be used as a bug tracking system. </w:t>
-      </w:r>
-      <w:r>
         <w:rPr>
           <w:rStyle w:val="apple-converted-space"/>
           <w:rFonts w:ascii="Arial" w:hAnsi="Arial" w:cs="Arial"/>
@@ -7645,8 +7637,46 @@
           <w:szCs w:val="24"/>
           <w:shd w:val="clear" w:color="auto" w:fill="FFFFFF"/>
         </w:rPr>
+      </w:pPr>
+      <w:proofErr w:type="spellStart"/>
+      <w:r>
+        <w:rPr>
+          <w:sz w:val="24"/>
+          <w:szCs w:val="24"/>
+        </w:rPr>
+        <w:t>Telerik</w:t>
+      </w:r>
+      <w:proofErr w:type="spellEnd"/>
+      <w:r>
+        <w:rPr>
+          <w:sz w:val="24"/>
+          <w:szCs w:val="24"/>
+        </w:rPr>
+        <w:t xml:space="preserve"> Team Pulse will be used as a bug tracking system. </w:t>
+      </w:r>
+      <w:r>
+        <w:rPr>
+          <w:rStyle w:val="apple-converted-space"/>
+          <w:rFonts w:ascii="Arial" w:hAnsi="Arial" w:cs="Arial"/>
+          <w:color w:val="000000"/>
+          <w:sz w:val="24"/>
+          <w:szCs w:val="24"/>
+          <w:shd w:val="clear" w:color="auto" w:fill="FFFFFF"/>
+        </w:rPr>
         <w:t> </w:t>
       </w:r>
+    </w:p>
+    <w:p>
+      <w:pPr>
+        <w:ind w:left="426"/>
+        <w:rPr>
+          <w:rFonts w:cs="Arial"/>
+          <w:color w:val="000000"/>
+          <w:sz w:val="24"/>
+          <w:szCs w:val="24"/>
+          <w:shd w:val="clear" w:color="auto" w:fill="FFFFFF"/>
+        </w:rPr>
+      </w:pPr>
       <w:r>
         <w:rPr>
           <w:rFonts w:cs="Arial"/>
@@ -8103,6 +8133,350 @@
         </w:rPr>
         <w:t xml:space="preserve"> </w:t>
       </w:r>
+      <w:r>
+        <w:rPr>
+          <w:b/>
+          <w:sz w:val="28"/>
+          <w:szCs w:val="28"/>
+        </w:rPr>
+        <w:tab/>
+      </w:r>
+    </w:p>
+    <w:p>
+      <w:pPr>
+        <w:ind w:left="720"/>
+        <w:rPr>
+          <w:rFonts w:cs="Arial"/>
+          <w:color w:val="000000"/>
+          <w:sz w:val="24"/>
+          <w:szCs w:val="24"/>
+          <w:shd w:val="clear" w:color="auto" w:fill="FFFFFF"/>
+        </w:rPr>
+      </w:pPr>
+      <w:r>
+        <w:rPr>
+          <w:rFonts w:cs="Arial"/>
+          <w:color w:val="000000"/>
+          <w:sz w:val="24"/>
+          <w:szCs w:val="24"/>
+          <w:shd w:val="clear" w:color="auto" w:fill="FFFFFF"/>
+        </w:rPr>
+        <w:t>A priority classification of a software error</w:t>
+      </w:r>
+      <w:r>
+        <w:rPr>
+          <w:rFonts w:cs="Arial"/>
+          <w:color w:val="000000"/>
+          <w:sz w:val="24"/>
+          <w:szCs w:val="24"/>
+          <w:shd w:val="clear" w:color="auto" w:fill="FFFFFF"/>
+        </w:rPr>
+        <w:t xml:space="preserve"> is based on the importance </w:t>
+      </w:r>
+      <w:r>
+        <w:rPr>
+          <w:rFonts w:cs="Arial"/>
+          <w:color w:val="000000"/>
+          <w:sz w:val="24"/>
+          <w:szCs w:val="24"/>
+          <w:shd w:val="clear" w:color="auto" w:fill="FFFFFF"/>
+        </w:rPr>
+        <w:t>of resolving the error. The priority classification is as follows:</w:t>
+      </w:r>
+    </w:p>
+    <w:tbl>
+      <w:tblPr>
+        <w:tblStyle w:val="LightGrid-Accent5"/>
+        <w:tblW w:w="0" w:type="auto"/>
+        <w:tblInd w:w="675" w:type="dxa"/>
+        <w:tblLayout w:type="fixed"/>
+        <w:tblLook w:val="04A0"/>
+      </w:tblPr>
+      <w:tblGrid>
+        <w:gridCol w:w="4395"/>
+        <w:gridCol w:w="6252"/>
+      </w:tblGrid>
+      <w:tr>
+        <w:trPr>
+          <w:cnfStyle w:val="100000000000"/>
+          <w:trHeight w:val="443"/>
+        </w:trPr>
+        <w:tc>
+          <w:tcPr>
+            <w:cnfStyle w:val="001000000000"/>
+            <w:tcW w:w="4395" w:type="dxa"/>
+          </w:tcPr>
+          <w:p>
+            <w:pPr>
+              <w:jc w:val="center"/>
+              <w:rPr>
+                <w:rFonts w:asciiTheme="minorHAnsi" w:hAnsiTheme="minorHAnsi"/>
+                <w:sz w:val="28"/>
+                <w:szCs w:val="28"/>
+              </w:rPr>
+            </w:pPr>
+            <w:r>
+              <w:rPr>
+                <w:rFonts w:asciiTheme="minorHAnsi" w:hAnsiTheme="minorHAnsi"/>
+                <w:sz w:val="28"/>
+                <w:szCs w:val="28"/>
+              </w:rPr>
+              <w:t>Priority</w:t>
+            </w:r>
+            <w:r>
+              <w:rPr>
+                <w:rFonts w:asciiTheme="minorHAnsi" w:hAnsiTheme="minorHAnsi"/>
+                <w:sz w:val="28"/>
+                <w:szCs w:val="28"/>
+              </w:rPr>
+              <w:t xml:space="preserve"> code</w:t>
+            </w:r>
+          </w:p>
+        </w:tc>
+        <w:tc>
+          <w:tcPr>
+            <w:tcW w:w="6252" w:type="dxa"/>
+          </w:tcPr>
+          <w:p>
+            <w:pPr>
+              <w:jc w:val="center"/>
+              <w:cnfStyle w:val="100000000000"/>
+              <w:rPr>
+                <w:rFonts w:asciiTheme="minorHAnsi" w:hAnsiTheme="minorHAnsi"/>
+                <w:sz w:val="28"/>
+                <w:szCs w:val="28"/>
+              </w:rPr>
+            </w:pPr>
+            <w:r>
+              <w:rPr>
+                <w:rFonts w:asciiTheme="minorHAnsi" w:hAnsiTheme="minorHAnsi"/>
+                <w:sz w:val="28"/>
+                <w:szCs w:val="28"/>
+              </w:rPr>
+              <w:t>Description</w:t>
+            </w:r>
+          </w:p>
+        </w:tc>
+      </w:tr>
+      <w:tr>
+        <w:trPr>
+          <w:cnfStyle w:val="000000100000"/>
+          <w:trHeight w:val="288"/>
+        </w:trPr>
+        <w:tc>
+          <w:tcPr>
+            <w:cnfStyle w:val="001000000000"/>
+            <w:tcW w:w="4395" w:type="dxa"/>
+          </w:tcPr>
+          <w:p>
+            <w:pPr>
+              <w:jc w:val="center"/>
+              <w:rPr>
+                <w:rFonts w:asciiTheme="minorHAnsi" w:hAnsiTheme="minorHAnsi"/>
+                <w:b w:val="0"/>
+                <w:sz w:val="24"/>
+                <w:szCs w:val="24"/>
+              </w:rPr>
+            </w:pPr>
+            <w:r>
+              <w:rPr>
+                <w:rFonts w:asciiTheme="minorHAnsi" w:hAnsiTheme="minorHAnsi"/>
+                <w:b w:val="0"/>
+                <w:sz w:val="24"/>
+                <w:szCs w:val="24"/>
+              </w:rPr>
+              <w:t>Immediate</w:t>
+            </w:r>
+          </w:p>
+        </w:tc>
+        <w:tc>
+          <w:tcPr>
+            <w:tcW w:w="6252" w:type="dxa"/>
+          </w:tcPr>
+          <w:p>
+            <w:pPr>
+              <w:cnfStyle w:val="000000100000"/>
+              <w:rPr>
+                <w:sz w:val="24"/>
+                <w:szCs w:val="24"/>
+              </w:rPr>
+            </w:pPr>
+            <w:r>
+              <w:rPr>
+                <w:sz w:val="24"/>
+                <w:szCs w:val="24"/>
+              </w:rPr>
+              <w:t>The bug should be resolved immediately in the current release.</w:t>
+            </w:r>
+          </w:p>
+        </w:tc>
+      </w:tr>
+      <w:tr>
+        <w:trPr>
+          <w:cnfStyle w:val="000000010000"/>
+          <w:trHeight w:val="304"/>
+        </w:trPr>
+        <w:tc>
+          <w:tcPr>
+            <w:cnfStyle w:val="001000000000"/>
+            <w:tcW w:w="4395" w:type="dxa"/>
+          </w:tcPr>
+          <w:p>
+            <w:pPr>
+              <w:jc w:val="center"/>
+              <w:rPr>
+                <w:rFonts w:asciiTheme="minorHAnsi" w:hAnsiTheme="minorHAnsi"/>
+                <w:b w:val="0"/>
+                <w:sz w:val="24"/>
+                <w:szCs w:val="24"/>
+              </w:rPr>
+            </w:pPr>
+            <w:r>
+              <w:rPr>
+                <w:rFonts w:asciiTheme="minorHAnsi" w:hAnsiTheme="minorHAnsi"/>
+                <w:b w:val="0"/>
+                <w:sz w:val="24"/>
+                <w:szCs w:val="24"/>
+              </w:rPr>
+              <w:t>High</w:t>
+            </w:r>
+          </w:p>
+        </w:tc>
+        <w:tc>
+          <w:tcPr>
+            <w:tcW w:w="6252" w:type="dxa"/>
+          </w:tcPr>
+          <w:p>
+            <w:pPr>
+              <w:cnfStyle w:val="000000010000"/>
+              <w:rPr>
+                <w:sz w:val="24"/>
+                <w:szCs w:val="24"/>
+              </w:rPr>
+            </w:pPr>
+          </w:p>
+        </w:tc>
+      </w:tr>
+      <w:tr>
+        <w:trPr>
+          <w:cnfStyle w:val="000000100000"/>
+          <w:trHeight w:val="304"/>
+        </w:trPr>
+        <w:tc>
+          <w:tcPr>
+            <w:cnfStyle w:val="001000000000"/>
+            <w:tcW w:w="4395" w:type="dxa"/>
+          </w:tcPr>
+          <w:p>
+            <w:pPr>
+              <w:jc w:val="center"/>
+              <w:rPr>
+                <w:rFonts w:asciiTheme="minorHAnsi" w:hAnsiTheme="minorHAnsi"/>
+                <w:b w:val="0"/>
+                <w:sz w:val="24"/>
+                <w:szCs w:val="24"/>
+              </w:rPr>
+            </w:pPr>
+            <w:r>
+              <w:rPr>
+                <w:rFonts w:asciiTheme="minorHAnsi" w:hAnsiTheme="minorHAnsi"/>
+                <w:b w:val="0"/>
+                <w:sz w:val="24"/>
+                <w:szCs w:val="24"/>
+              </w:rPr>
+              <w:t>Medium</w:t>
+            </w:r>
+          </w:p>
+        </w:tc>
+        <w:tc>
+          <w:tcPr>
+            <w:tcW w:w="6252" w:type="dxa"/>
+          </w:tcPr>
+          <w:p>
+            <w:pPr>
+              <w:cnfStyle w:val="000000100000"/>
+              <w:rPr>
+                <w:sz w:val="24"/>
+                <w:szCs w:val="24"/>
+              </w:rPr>
+            </w:pPr>
+          </w:p>
+        </w:tc>
+      </w:tr>
+      <w:tr>
+        <w:trPr>
+          <w:cnfStyle w:val="000000010000"/>
+          <w:trHeight w:val="447"/>
+        </w:trPr>
+        <w:tc>
+          <w:tcPr>
+            <w:cnfStyle w:val="001000000000"/>
+            <w:tcW w:w="4395" w:type="dxa"/>
+          </w:tcPr>
+          <w:p>
+            <w:pPr>
+              <w:jc w:val="center"/>
+              <w:rPr>
+                <w:rFonts w:asciiTheme="minorHAnsi" w:hAnsiTheme="minorHAnsi"/>
+                <w:b w:val="0"/>
+                <w:sz w:val="24"/>
+                <w:szCs w:val="24"/>
+              </w:rPr>
+            </w:pPr>
+            <w:r>
+              <w:rPr>
+                <w:rFonts w:asciiTheme="minorHAnsi" w:hAnsiTheme="minorHAnsi"/>
+                <w:b w:val="0"/>
+                <w:sz w:val="24"/>
+                <w:szCs w:val="24"/>
+              </w:rPr>
+              <w:t>Low</w:t>
+            </w:r>
+          </w:p>
+        </w:tc>
+        <w:tc>
+          <w:tcPr>
+            <w:tcW w:w="6252" w:type="dxa"/>
+          </w:tcPr>
+          <w:p>
+            <w:pPr>
+              <w:pStyle w:val="Heading4"/>
+              <w:shd w:val="clear" w:color="auto" w:fill="FFFFFF"/>
+              <w:spacing w:before="0" w:after="150"/>
+              <w:outlineLvl w:val="3"/>
+              <w:cnfStyle w:val="000000010000"/>
+              <w:rPr>
+                <w:rFonts w:asciiTheme="minorHAnsi" w:hAnsiTheme="minorHAnsi"/>
+                <w:i w:val="0"/>
+                <w:color w:val="000000" w:themeColor="text1"/>
+                <w:lang w:val="bg-BG"/>
+              </w:rPr>
+            </w:pPr>
+          </w:p>
+        </w:tc>
+      </w:tr>
+    </w:tbl>
+    <w:p>
+      <w:pPr>
+        <w:ind w:left="720"/>
+        <w:rPr>
+          <w:rFonts w:cs="Arial"/>
+          <w:color w:val="000000"/>
+          <w:sz w:val="24"/>
+          <w:szCs w:val="24"/>
+          <w:shd w:val="clear" w:color="auto" w:fill="FFFFFF"/>
+        </w:rPr>
+      </w:pPr>
+    </w:p>
+    <w:p>
+      <w:pPr>
+        <w:ind w:left="720"/>
+        <w:rPr>
+          <w:b/>
+          <w:sz w:val="24"/>
+          <w:szCs w:val="24"/>
+        </w:rPr>
+      </w:pPr>
     </w:p>
     <w:p>
       <w:pPr>
@@ -8232,6 +8606,15 @@
     <w:p>
       <w:pPr>
         <w:spacing w:after="0"/>
+        <w:rPr>
+          <w:sz w:val="24"/>
+          <w:szCs w:val="24"/>
+        </w:rPr>
+      </w:pPr>
+    </w:p>
+    <w:p>
+      <w:pPr>
+        <w:spacing w:after="0"/>
         <w:ind w:left="360"/>
         <w:rPr>
           <w:sz w:val="24"/>
@@ -8258,6 +8641,7 @@
           <w:sz w:val="28"/>
           <w:szCs w:val="28"/>
         </w:rPr>
+        <w:lastRenderedPageBreak/>
         <w:t>Team members</w:t>
       </w:r>
     </w:p>
@@ -9001,46 +9385,6 @@
     </w:p>
     <w:p>
       <w:pPr>
-        <w:spacing w:after="0"/>
-        <w:ind w:left="360"/>
-        <w:rPr>
-          <w:sz w:val="24"/>
-          <w:szCs w:val="24"/>
-        </w:rPr>
-      </w:pPr>
-    </w:p>
-    <w:p>
-      <w:pPr>
-        <w:spacing w:after="0"/>
-        <w:ind w:left="360"/>
-        <w:rPr>
-          <w:sz w:val="24"/>
-          <w:szCs w:val="24"/>
-        </w:rPr>
-      </w:pPr>
-    </w:p>
-    <w:p>
-      <w:pPr>
-        <w:spacing w:after="0"/>
-        <w:ind w:left="360"/>
-        <w:rPr>
-          <w:sz w:val="24"/>
-          <w:szCs w:val="24"/>
-        </w:rPr>
-      </w:pPr>
-    </w:p>
-    <w:p>
-      <w:pPr>
-        <w:spacing w:after="0"/>
-        <w:ind w:left="360"/>
-        <w:rPr>
-          <w:sz w:val="24"/>
-          <w:szCs w:val="24"/>
-        </w:rPr>
-      </w:pPr>
-    </w:p>
-    <w:p>
-      <w:pPr>
         <w:pStyle w:val="ListParagraph"/>
         <w:numPr>
           <w:ilvl w:val="0"/>
@@ -9620,15 +9964,13 @@
           <w:szCs w:val="24"/>
         </w:rPr>
       </w:pPr>
-      <w:proofErr w:type="spellStart"/>
-      <w:r>
-        <w:rPr>
-          <w:sz w:val="24"/>
-          <w:szCs w:val="24"/>
-        </w:rPr>
-        <w:t>Visula</w:t>
-      </w:r>
-      <w:proofErr w:type="spellEnd"/>
+      <w:r>
+        <w:rPr>
+          <w:sz w:val="24"/>
+          <w:szCs w:val="24"/>
+        </w:rPr>
+        <w:t>Visual</w:t>
+      </w:r>
       <w:r>
         <w:rPr>
           <w:sz w:val="24"/>
@@ -9757,7 +10099,7 @@
               <w:sz w:val="32"/>
               <w:szCs w:val="32"/>
             </w:rPr>
-            <w:t>3</w:t>
+            <w:t>10</w:t>
           </w:r>
           <w:r>
             <w:rPr>
@@ -9924,9 +10266,6 @@
       </w:rPr>
       <w:alias w:val="Author"/>
       <w:id w:val="77887908"/>
-      <w:placeholder>
-        <w:docPart w:val="BBFACF519DE24F7397CE78FDF48AEA0A"/>
-      </w:placeholder>
       <w:dataBinding w:prefixMappings="xmlns:ns0='http://schemas.openxmlformats.org/package/2006/metadata/core-properties' xmlns:ns1='http://purl.org/dc/elements/1.1/'" w:xpath="/ns0:coreProperties[1]/ns1:creator[1]" w:storeItemID="{6C3C8BC8-F283-45AE-878A-BAB7291924A1}"/>
       <w:text/>
     </w:sdtPr>
@@ -13972,6 +14311,92 @@
     </w:lvl>
   </w:abstractNum>
   <w:abstractNum w:abstractNumId="40">
+    <w:nsid w:val="70692D7A"/>
+    <w:multiLevelType w:val="hybridMultilevel"/>
+    <w:tmpl w:val="9BFA3A8C"/>
+    <w:lvl w:ilvl="0" w:tplc="0409000F">
+      <w:start w:val="1"/>
+      <w:numFmt w:val="decimal"/>
+      <w:lvlText w:val="%1."/>
+      <w:lvlJc w:val="left"/>
+      <w:pPr>
+        <w:ind w:left="2340" w:hanging="360"/>
+      </w:pPr>
+    </w:lvl>
+    <w:lvl w:ilvl="1" w:tplc="04090019" w:tentative="1">
+      <w:start w:val="1"/>
+      <w:numFmt w:val="lowerLetter"/>
+      <w:lvlText w:val="%2."/>
+      <w:lvlJc w:val="left"/>
+      <w:pPr>
+        <w:ind w:left="3060" w:hanging="360"/>
+      </w:pPr>
+    </w:lvl>
+    <w:lvl w:ilvl="2" w:tplc="0409001B" w:tentative="1">
+      <w:start w:val="1"/>
+      <w:numFmt w:val="lowerRoman"/>
+      <w:lvlText w:val="%3."/>
+      <w:lvlJc w:val="right"/>
+      <w:pPr>
+        <w:ind w:left="3780" w:hanging="180"/>
+      </w:pPr>
+    </w:lvl>
+    <w:lvl w:ilvl="3" w:tplc="0409000F" w:tentative="1">
+      <w:start w:val="1"/>
+      <w:numFmt w:val="decimal"/>
+      <w:lvlText w:val="%4."/>
+      <w:lvlJc w:val="left"/>
+      <w:pPr>
+        <w:ind w:left="4500" w:hanging="360"/>
+      </w:pPr>
+    </w:lvl>
+    <w:lvl w:ilvl="4" w:tplc="04090019" w:tentative="1">
+      <w:start w:val="1"/>
+      <w:numFmt w:val="lowerLetter"/>
+      <w:lvlText w:val="%5."/>
+      <w:lvlJc w:val="left"/>
+      <w:pPr>
+        <w:ind w:left="5220" w:hanging="360"/>
+      </w:pPr>
+    </w:lvl>
+    <w:lvl w:ilvl="5" w:tplc="0409001B" w:tentative="1">
+      <w:start w:val="1"/>
+      <w:numFmt w:val="lowerRoman"/>
+      <w:lvlText w:val="%6."/>
+      <w:lvlJc w:val="right"/>
+      <w:pPr>
+        <w:ind w:left="5940" w:hanging="180"/>
+      </w:pPr>
+    </w:lvl>
+    <w:lvl w:ilvl="6" w:tplc="0409000F" w:tentative="1">
+      <w:start w:val="1"/>
+      <w:numFmt w:val="decimal"/>
+      <w:lvlText w:val="%7."/>
+      <w:lvlJc w:val="left"/>
+      <w:pPr>
+        <w:ind w:left="6660" w:hanging="360"/>
+      </w:pPr>
+    </w:lvl>
+    <w:lvl w:ilvl="7" w:tplc="04090019" w:tentative="1">
+      <w:start w:val="1"/>
+      <w:numFmt w:val="lowerLetter"/>
+      <w:lvlText w:val="%8."/>
+      <w:lvlJc w:val="left"/>
+      <w:pPr>
+        <w:ind w:left="7380" w:hanging="360"/>
+      </w:pPr>
+    </w:lvl>
+    <w:lvl w:ilvl="8" w:tplc="0409001B" w:tentative="1">
+      <w:start w:val="1"/>
+      <w:numFmt w:val="lowerRoman"/>
+      <w:lvlText w:val="%9."/>
+      <w:lvlJc w:val="right"/>
+      <w:pPr>
+        <w:ind w:left="8100" w:hanging="180"/>
+      </w:pPr>
+    </w:lvl>
+  </w:abstractNum>
+  <w:abstractNum w:abstractNumId="41">
     <w:nsid w:val="706A594C"/>
     <w:multiLevelType w:val="hybridMultilevel"/>
     <w:tmpl w:val="04CC5284"/>
@@ -14084,7 +14509,7 @@
       </w:rPr>
     </w:lvl>
   </w:abstractNum>
-  <w:abstractNum w:abstractNumId="41">
+  <w:abstractNum w:abstractNumId="42">
     <w:nsid w:val="73973561"/>
     <w:multiLevelType w:val="hybridMultilevel"/>
     <w:tmpl w:val="01D0C15A"/>
@@ -14197,7 +14622,7 @@
       </w:rPr>
     </w:lvl>
   </w:abstractNum>
-  <w:abstractNum w:abstractNumId="42">
+  <w:abstractNum w:abstractNumId="43">
     <w:nsid w:val="75DF371D"/>
     <w:multiLevelType w:val="hybridMultilevel"/>
     <w:tmpl w:val="415A8330"/>
@@ -14286,7 +14711,7 @@
       </w:pPr>
     </w:lvl>
   </w:abstractNum>
-  <w:abstractNum w:abstractNumId="43">
+  <w:abstractNum w:abstractNumId="44">
     <w:nsid w:val="778B4F72"/>
     <w:multiLevelType w:val="hybridMultilevel"/>
     <w:tmpl w:val="35AEA6B2"/>
@@ -14399,7 +14824,7 @@
       </w:rPr>
     </w:lvl>
   </w:abstractNum>
-  <w:abstractNum w:abstractNumId="44">
+  <w:abstractNum w:abstractNumId="45">
     <w:nsid w:val="7CB4685B"/>
     <w:multiLevelType w:val="hybridMultilevel"/>
     <w:tmpl w:val="87D206CA"/>
@@ -14512,7 +14937,7 @@
       </w:rPr>
     </w:lvl>
   </w:abstractNum>
-  <w:abstractNum w:abstractNumId="45">
+  <w:abstractNum w:abstractNumId="46">
     <w:nsid w:val="7CD54EE9"/>
     <w:multiLevelType w:val="hybridMultilevel"/>
     <w:tmpl w:val="0FF2161A"/>
@@ -14625,7 +15050,7 @@
       </w:rPr>
     </w:lvl>
   </w:abstractNum>
-  <w:abstractNum w:abstractNumId="46">
+  <w:abstractNum w:abstractNumId="47">
     <w:nsid w:val="7F2038AA"/>
     <w:multiLevelType w:val="hybridMultilevel"/>
     <w:tmpl w:val="341444FE"/>
@@ -14746,7 +15171,7 @@
     <w:abstractNumId w:val="12"/>
   </w:num>
   <w:num w:numId="11">
-    <w:abstractNumId w:val="42"/>
+    <w:abstractNumId w:val="43"/>
   </w:num>
   <w:num w:numId="12">
     <w:abstractNumId w:val="11"/>
@@ -14782,7 +15207,7 @@
     <w:abstractNumId w:val="29"/>
   </w:num>
   <w:num w:numId="23">
-    <w:abstractNumId w:val="45"/>
+    <w:abstractNumId w:val="46"/>
   </w:num>
   <w:num w:numId="24">
     <w:abstractNumId w:val="9"/>
@@ -14791,7 +15216,7 @@
     <w:abstractNumId w:val="2"/>
   </w:num>
   <w:num w:numId="26">
-    <w:abstractNumId w:val="40"/>
+    <w:abstractNumId w:val="41"/>
   </w:num>
   <w:num w:numId="27">
     <w:abstractNumId w:val="37"/>
@@ -14818,7 +15243,7 @@
     <w:abstractNumId w:val="24"/>
   </w:num>
   <w:num w:numId="35">
-    <w:abstractNumId w:val="44"/>
+    <w:abstractNumId w:val="45"/>
   </w:num>
   <w:num w:numId="36">
     <w:abstractNumId w:val="30"/>
@@ -14830,10 +15255,10 @@
     <w:abstractNumId w:val="7"/>
   </w:num>
   <w:num w:numId="39">
-    <w:abstractNumId w:val="46"/>
+    <w:abstractNumId w:val="47"/>
   </w:num>
   <w:num w:numId="40">
-    <w:abstractNumId w:val="43"/>
+    <w:abstractNumId w:val="44"/>
   </w:num>
   <w:num w:numId="41">
     <w:abstractNumId w:val="31"/>
@@ -14854,7 +15279,10 @@
     <w:abstractNumId w:val="0"/>
   </w:num>
   <w:num w:numId="47">
-    <w:abstractNumId w:val="41"/>
+    <w:abstractNumId w:val="42"/>
+  </w:num>
+  <w:num w:numId="48">
+    <w:abstractNumId w:val="40"/>
   </w:num>
 </w:numbering>
 </file>
@@ -15018,7 +15446,7 @@
   <w:style w:type="paragraph" w:default="1" w:styleId="Normal">
     <w:name w:val="Normal"/>
     <w:qFormat/>
-    <w:rsid w:val="0083626E"/>
+    <w:rsid w:val="003621C3"/>
   </w:style>
   <w:style w:type="paragraph" w:styleId="Heading1">
     <w:name w:val="heading 1"/>
@@ -16350,35 +16778,6 @@
         </w:p>
       </w:docPartBody>
     </w:docPart>
-    <w:docPart>
-      <w:docPartPr>
-        <w:name w:val="C8946B8C25FE47E4AE9268A5F643F77F"/>
-        <w:category>
-          <w:name w:val="General"/>
-          <w:gallery w:val="placeholder"/>
-        </w:category>
-        <w:types>
-          <w:type w:val="bbPlcHdr"/>
-        </w:types>
-        <w:behaviors>
-          <w:behavior w:val="content"/>
-        </w:behaviors>
-        <w:guid w:val="{892C92CC-4AA5-456B-91AF-37B889433F7C}"/>
-      </w:docPartPr>
-      <w:docPartBody>
-        <w:p>
-          <w:pPr>
-            <w:pStyle w:val="C8946B8C25FE47E4AE9268A5F643F77F"/>
-          </w:pPr>
-          <w:r>
-            <w:rPr>
-              <w:color w:val="4F81BD" w:themeColor="accent1"/>
-            </w:rPr>
-            <w:t>[Type the document subtitle]</w:t>
-          </w:r>
-        </w:p>
-      </w:docPartBody>
-    </w:docPart>
   </w:docParts>
 </w:glossaryDocument>
 </file>
@@ -16478,6 +16877,7 @@
     <w:rsid w:val="0042634E"/>
     <w:rsid w:val="006B2A2F"/>
     <w:rsid w:val="007628CB"/>
+    <w:rsid w:val="008C2301"/>
     <w:rsid w:val="0091658D"/>
     <w:rsid w:val="00927DD5"/>
     <w:rsid w:val="009D0CBE"/>
@@ -17034,7 +17434,7 @@
 </file>
 
 <file path=customXml/itemProps1.xml><?xml version="1.0" encoding="utf-8"?>
-<ds:datastoreItem xmlns:ds="http://schemas.openxmlformats.org/officeDocument/2006/customXml" ds:itemID="{5F587D35-DD77-4E11-AEE8-8D1D6B95477F}">
+<ds:datastoreItem xmlns:ds="http://schemas.openxmlformats.org/officeDocument/2006/customXml" ds:itemID="{DA5C04E3-964D-4E58-96C5-304A4D9D6908}">
   <ds:schemaRefs>
     <ds:schemaRef ds:uri="http://schemas.openxmlformats.org/officeDocument/2006/bibliography"/>
   </ds:schemaRefs>

</xml_diff>